<commit_message>
Supplier Confidential Reports - Service Cost
Supplier Confidential Reports - Service Cost
</commit_message>
<xml_diff>
--- a/documents/Screen Templates/Reports Templates/Confidential Report/Suppliers - Confidential Reports Template/2014-03-03 01 Supplier_Financial Report_Consolidated.docx
+++ b/documents/Screen Templates/Reports Templates/Confidential Report/Suppliers - Confidential Reports Template/2014-03-03 01 Supplier_Financial Report_Consolidated.docx
@@ -328,7 +328,6 @@
                 <w:szCs w:val="21"/>
               </w:rPr>
             </w:pPr>
-            <w:proofErr w:type="spellStart"/>
             <w:r>
               <w:rPr>
                 <w:rFonts w:ascii="Arial" w:hAnsi="Arial" w:cs="Arial" w:hint="eastAsia"/>
@@ -338,7 +337,6 @@
               </w:rPr>
               <w:t>Elecssories</w:t>
             </w:r>
-            <w:proofErr w:type="spellEnd"/>
           </w:p>
         </w:tc>
         <w:tc>
@@ -360,7 +358,6 @@
                 <w:szCs w:val="21"/>
               </w:rPr>
             </w:pPr>
-            <w:proofErr w:type="spellStart"/>
             <w:r>
               <w:rPr>
                 <w:rFonts w:ascii="Arial" w:hAnsi="Arial" w:cs="Arial" w:hint="eastAsia"/>
@@ -370,7 +367,6 @@
               </w:rPr>
               <w:t>HealthBeauties</w:t>
             </w:r>
-            <w:proofErr w:type="spellEnd"/>
           </w:p>
         </w:tc>
         <w:tc>
@@ -421,7 +417,6 @@
                 <w:szCs w:val="21"/>
               </w:rPr>
             </w:pPr>
-            <w:proofErr w:type="spellStart"/>
             <w:r>
               <w:rPr>
                 <w:rFonts w:ascii="Arial" w:hAnsi="Arial" w:cs="Arial" w:hint="eastAsia"/>
@@ -431,7 +426,6 @@
               </w:rPr>
               <w:t>Elecssories</w:t>
             </w:r>
-            <w:proofErr w:type="spellEnd"/>
           </w:p>
         </w:tc>
         <w:tc>
@@ -452,7 +446,6 @@
                 <w:szCs w:val="21"/>
               </w:rPr>
             </w:pPr>
-            <w:proofErr w:type="spellStart"/>
             <w:r>
               <w:rPr>
                 <w:rFonts w:ascii="Arial" w:hAnsi="Arial" w:cs="Arial" w:hint="eastAsia"/>
@@ -462,7 +455,6 @@
               </w:rPr>
               <w:t>HealthBeauties</w:t>
             </w:r>
-            <w:proofErr w:type="spellEnd"/>
           </w:p>
         </w:tc>
       </w:tr>
@@ -517,29 +509,7 @@
                 <w:kern w:val="0"/>
                 <w:szCs w:val="21"/>
               </w:rPr>
-              <w:t>($</w:t>
-            </w:r>
-            <w:proofErr w:type="spellStart"/>
-            <w:r>
-              <w:rPr>
-                <w:rFonts w:ascii="Arial" w:hAnsi="Arial" w:cs="Arial"/>
-                <w:b/>
-                <w:bCs/>
-                <w:kern w:val="0"/>
-                <w:szCs w:val="21"/>
-              </w:rPr>
-              <w:t>mln</w:t>
-            </w:r>
-            <w:proofErr w:type="spellEnd"/>
-            <w:r>
-              <w:rPr>
-                <w:rFonts w:ascii="Arial" w:hAnsi="Arial" w:cs="Arial"/>
-                <w:b/>
-                <w:bCs/>
-                <w:kern w:val="0"/>
-                <w:szCs w:val="21"/>
-              </w:rPr>
-              <w:t>)</w:t>
+              <w:t>($mln)</w:t>
             </w:r>
           </w:p>
         </w:tc>
@@ -885,21 +855,7 @@
               <w:rPr>
                 <w:rFonts w:ascii="Arial" w:hAnsi="Arial" w:cs="Arial"/>
               </w:rPr>
-              <w:t>Material Costs ($</w:t>
-            </w:r>
-            <w:proofErr w:type="spellStart"/>
-            <w:r>
-              <w:rPr>
-                <w:rFonts w:ascii="Arial" w:hAnsi="Arial" w:cs="Arial"/>
-              </w:rPr>
-              <w:t>mln</w:t>
-            </w:r>
-            <w:proofErr w:type="spellEnd"/>
-            <w:r>
-              <w:rPr>
-                <w:rFonts w:ascii="Arial" w:hAnsi="Arial" w:cs="Arial"/>
-              </w:rPr>
-              <w:t>)</w:t>
+              <w:t>Material Costs ($mln)</w:t>
             </w:r>
           </w:p>
         </w:tc>
@@ -1066,25 +1022,7 @@
                 <w:kern w:val="0"/>
                 <w:szCs w:val="21"/>
               </w:rPr>
-              <w:t xml:space="preserve">      (1) Cost of Goods Sold ($</w:t>
-            </w:r>
-            <w:proofErr w:type="spellStart"/>
-            <w:r>
-              <w:rPr>
-                <w:rFonts w:ascii="Arial" w:hAnsi="Arial" w:cs="Arial"/>
-                <w:kern w:val="0"/>
-                <w:szCs w:val="21"/>
-              </w:rPr>
-              <w:t>mln</w:t>
-            </w:r>
-            <w:proofErr w:type="spellEnd"/>
-            <w:r>
-              <w:rPr>
-                <w:rFonts w:ascii="Arial" w:hAnsi="Arial" w:cs="Arial"/>
-                <w:kern w:val="0"/>
-                <w:szCs w:val="21"/>
-              </w:rPr>
-              <w:t>)</w:t>
+              <w:t xml:space="preserve">      (1) Cost of Goods Sold ($mln)</w:t>
             </w:r>
           </w:p>
         </w:tc>
@@ -1267,25 +1205,7 @@
                 <w:kern w:val="0"/>
                 <w:szCs w:val="21"/>
               </w:rPr>
-              <w:t>($</w:t>
-            </w:r>
-            <w:proofErr w:type="spellStart"/>
-            <w:r>
-              <w:rPr>
-                <w:rFonts w:ascii="Arial" w:hAnsi="Arial" w:cs="Arial"/>
-                <w:kern w:val="0"/>
-                <w:szCs w:val="21"/>
-              </w:rPr>
-              <w:t>mln</w:t>
-            </w:r>
-            <w:proofErr w:type="spellEnd"/>
-            <w:r>
-              <w:rPr>
-                <w:rFonts w:ascii="Arial" w:hAnsi="Arial" w:cs="Arial"/>
-                <w:kern w:val="0"/>
-                <w:szCs w:val="21"/>
-              </w:rPr>
-              <w:t>)</w:t>
+              <w:t>($mln)</w:t>
             </w:r>
           </w:p>
         </w:tc>
@@ -1468,25 +1388,7 @@
                 <w:kern w:val="0"/>
                 <w:szCs w:val="21"/>
               </w:rPr>
-              <w:t>($</w:t>
-            </w:r>
-            <w:proofErr w:type="spellStart"/>
-            <w:r>
-              <w:rPr>
-                <w:rFonts w:ascii="Arial" w:hAnsi="Arial" w:cs="Arial"/>
-                <w:kern w:val="0"/>
-                <w:szCs w:val="21"/>
-              </w:rPr>
-              <w:t>mln</w:t>
-            </w:r>
-            <w:proofErr w:type="spellEnd"/>
-            <w:r>
-              <w:rPr>
-                <w:rFonts w:ascii="Arial" w:hAnsi="Arial" w:cs="Arial"/>
-                <w:kern w:val="0"/>
-                <w:szCs w:val="21"/>
-              </w:rPr>
-              <w:t>)</w:t>
+              <w:t>($mln)</w:t>
             </w:r>
           </w:p>
         </w:tc>
@@ -1587,6 +1489,292 @@
               </w:rPr>
               <w:t xml:space="preserve">　</w:t>
             </w:r>
+          </w:p>
+        </w:tc>
+        <w:tc>
+          <w:tcPr>
+            <w:tcW w:w="1701" w:type="dxa"/>
+            <w:shd w:val="clear" w:color="auto" w:fill="FFFFFF" w:themeFill="background1"/>
+          </w:tcPr>
+          <w:p>
+            <w:pPr>
+              <w:widowControl/>
+              <w:spacing w:line="240" w:lineRule="auto"/>
+              <w:jc w:val="right"/>
+              <w:rPr>
+                <w:rFonts w:ascii="Arial" w:hAnsi="Arial" w:cs="Arial"/>
+                <w:kern w:val="0"/>
+                <w:szCs w:val="21"/>
+              </w:rPr>
+            </w:pPr>
+          </w:p>
+        </w:tc>
+        <w:tc>
+          <w:tcPr>
+            <w:tcW w:w="1701" w:type="dxa"/>
+            <w:shd w:val="clear" w:color="auto" w:fill="FFFFFF" w:themeFill="background1"/>
+          </w:tcPr>
+          <w:p>
+            <w:pPr>
+              <w:widowControl/>
+              <w:spacing w:line="240" w:lineRule="auto"/>
+              <w:jc w:val="right"/>
+              <w:rPr>
+                <w:rFonts w:ascii="Arial" w:hAnsi="Arial" w:cs="Arial"/>
+                <w:kern w:val="0"/>
+                <w:szCs w:val="21"/>
+              </w:rPr>
+            </w:pPr>
+          </w:p>
+        </w:tc>
+      </w:tr>
+      <w:tr>
+        <w:trPr>
+          <w:trHeight w:val="285"/>
+        </w:trPr>
+        <w:tc>
+          <w:tcPr>
+            <w:tcW w:w="6899" w:type="dxa"/>
+            <w:shd w:val="clear" w:color="auto" w:fill="FFFFFF" w:themeFill="background1"/>
+            <w:hideMark/>
+          </w:tcPr>
+          <w:p>
+            <w:pPr>
+              <w:widowControl/>
+              <w:spacing w:line="240" w:lineRule="auto"/>
+              <w:jc w:val="left"/>
+              <w:rPr>
+                <w:rFonts w:ascii="Arial" w:hAnsi="Arial" w:cs="Arial" w:hint="eastAsia"/>
+                <w:kern w:val="0"/>
+                <w:szCs w:val="21"/>
+              </w:rPr>
+            </w:pPr>
+            <w:r>
+              <w:rPr>
+                <w:rFonts w:ascii="Arial" w:hAnsi="Arial" w:cs="Arial" w:hint="eastAsia"/>
+                <w:kern w:val="0"/>
+                <w:szCs w:val="21"/>
+              </w:rPr>
+              <w:t xml:space="preserve">      (4) eMall Commission ($mln)</w:t>
+            </w:r>
+          </w:p>
+        </w:tc>
+        <w:tc>
+          <w:tcPr>
+            <w:tcW w:w="1147" w:type="dxa"/>
+            <w:shd w:val="clear" w:color="auto" w:fill="C6D9F1" w:themeFill="text2" w:themeFillTint="33"/>
+          </w:tcPr>
+          <w:p>
+            <w:pPr>
+              <w:widowControl/>
+              <w:spacing w:line="240" w:lineRule="auto"/>
+              <w:jc w:val="right"/>
+              <w:rPr>
+                <w:rFonts w:ascii="Arial" w:hAnsi="Arial" w:cs="Arial"/>
+                <w:kern w:val="0"/>
+                <w:szCs w:val="21"/>
+              </w:rPr>
+            </w:pPr>
+          </w:p>
+        </w:tc>
+        <w:tc>
+          <w:tcPr>
+            <w:tcW w:w="1418" w:type="dxa"/>
+            <w:shd w:val="clear" w:color="auto" w:fill="FFFFFF" w:themeFill="background1"/>
+            <w:hideMark/>
+          </w:tcPr>
+          <w:p>
+            <w:pPr>
+              <w:widowControl/>
+              <w:spacing w:line="240" w:lineRule="auto"/>
+              <w:jc w:val="right"/>
+              <w:rPr>
+                <w:rFonts w:ascii="Arial" w:hAnsi="Arial" w:cs="Arial"/>
+                <w:kern w:val="0"/>
+                <w:szCs w:val="21"/>
+              </w:rPr>
+            </w:pPr>
+          </w:p>
+        </w:tc>
+        <w:tc>
+          <w:tcPr>
+            <w:tcW w:w="1701" w:type="dxa"/>
+            <w:shd w:val="clear" w:color="auto" w:fill="FFFFFF" w:themeFill="background1"/>
+            <w:hideMark/>
+          </w:tcPr>
+          <w:p>
+            <w:pPr>
+              <w:widowControl/>
+              <w:spacing w:line="240" w:lineRule="auto"/>
+              <w:jc w:val="right"/>
+              <w:rPr>
+                <w:rFonts w:ascii="Arial" w:hAnsi="Arial" w:cs="Arial"/>
+                <w:kern w:val="0"/>
+                <w:szCs w:val="21"/>
+              </w:rPr>
+            </w:pPr>
+          </w:p>
+        </w:tc>
+        <w:tc>
+          <w:tcPr>
+            <w:tcW w:w="1134" w:type="dxa"/>
+            <w:shd w:val="clear" w:color="auto" w:fill="C6D9F1" w:themeFill="text2" w:themeFillTint="33"/>
+            <w:hideMark/>
+          </w:tcPr>
+          <w:p>
+            <w:pPr>
+              <w:widowControl/>
+              <w:spacing w:line="240" w:lineRule="auto"/>
+              <w:jc w:val="right"/>
+              <w:rPr>
+                <w:rFonts w:ascii="Arial" w:hAnsi="Arial" w:cs="Arial"/>
+                <w:kern w:val="0"/>
+                <w:szCs w:val="21"/>
+              </w:rPr>
+            </w:pPr>
+          </w:p>
+        </w:tc>
+        <w:tc>
+          <w:tcPr>
+            <w:tcW w:w="1701" w:type="dxa"/>
+            <w:shd w:val="clear" w:color="auto" w:fill="FFFFFF" w:themeFill="background1"/>
+          </w:tcPr>
+          <w:p>
+            <w:pPr>
+              <w:widowControl/>
+              <w:spacing w:line="240" w:lineRule="auto"/>
+              <w:jc w:val="right"/>
+              <w:rPr>
+                <w:rFonts w:ascii="Arial" w:hAnsi="Arial" w:cs="Arial"/>
+                <w:kern w:val="0"/>
+                <w:szCs w:val="21"/>
+              </w:rPr>
+            </w:pPr>
+          </w:p>
+        </w:tc>
+        <w:tc>
+          <w:tcPr>
+            <w:tcW w:w="1701" w:type="dxa"/>
+            <w:shd w:val="clear" w:color="auto" w:fill="FFFFFF" w:themeFill="background1"/>
+          </w:tcPr>
+          <w:p>
+            <w:pPr>
+              <w:widowControl/>
+              <w:spacing w:line="240" w:lineRule="auto"/>
+              <w:jc w:val="right"/>
+              <w:rPr>
+                <w:rFonts w:ascii="Arial" w:hAnsi="Arial" w:cs="Arial"/>
+                <w:kern w:val="0"/>
+                <w:szCs w:val="21"/>
+              </w:rPr>
+            </w:pPr>
+          </w:p>
+        </w:tc>
+      </w:tr>
+      <w:tr>
+        <w:trPr>
+          <w:trHeight w:val="285"/>
+        </w:trPr>
+        <w:tc>
+          <w:tcPr>
+            <w:tcW w:w="6899" w:type="dxa"/>
+            <w:shd w:val="clear" w:color="auto" w:fill="FFFFFF" w:themeFill="background1"/>
+            <w:hideMark/>
+          </w:tcPr>
+          <w:p>
+            <w:pPr>
+              <w:widowControl/>
+              <w:spacing w:line="240" w:lineRule="auto"/>
+              <w:jc w:val="left"/>
+              <w:rPr>
+                <w:rFonts w:ascii="Arial" w:hAnsi="Arial" w:cs="Arial" w:hint="eastAsia"/>
+                <w:kern w:val="0"/>
+                <w:szCs w:val="21"/>
+              </w:rPr>
+            </w:pPr>
+            <w:r>
+              <w:rPr>
+                <w:rFonts w:ascii="Arial" w:hAnsi="Arial" w:cs="Arial" w:hint="eastAsia"/>
+                <w:kern w:val="0"/>
+                <w:szCs w:val="21"/>
+              </w:rPr>
+              <w:t xml:space="preserve">      (5) Service Cost ($mln)</w:t>
+            </w:r>
+          </w:p>
+        </w:tc>
+        <w:tc>
+          <w:tcPr>
+            <w:tcW w:w="1147" w:type="dxa"/>
+            <w:shd w:val="clear" w:color="auto" w:fill="C6D9F1" w:themeFill="text2" w:themeFillTint="33"/>
+          </w:tcPr>
+          <w:p>
+            <w:pPr>
+              <w:widowControl/>
+              <w:spacing w:line="240" w:lineRule="auto"/>
+              <w:jc w:val="right"/>
+              <w:rPr>
+                <w:rFonts w:ascii="Arial" w:hAnsi="Arial" w:cs="Arial"/>
+                <w:kern w:val="0"/>
+                <w:szCs w:val="21"/>
+              </w:rPr>
+            </w:pPr>
+          </w:p>
+        </w:tc>
+        <w:tc>
+          <w:tcPr>
+            <w:tcW w:w="1418" w:type="dxa"/>
+            <w:shd w:val="clear" w:color="auto" w:fill="FFFFFF" w:themeFill="background1"/>
+            <w:hideMark/>
+          </w:tcPr>
+          <w:p>
+            <w:pPr>
+              <w:widowControl/>
+              <w:spacing w:line="240" w:lineRule="auto"/>
+              <w:jc w:val="right"/>
+              <w:rPr>
+                <w:rFonts w:ascii="Arial" w:hAnsi="Arial" w:cs="Arial"/>
+                <w:kern w:val="0"/>
+                <w:szCs w:val="21"/>
+              </w:rPr>
+            </w:pPr>
+          </w:p>
+        </w:tc>
+        <w:tc>
+          <w:tcPr>
+            <w:tcW w:w="1701" w:type="dxa"/>
+            <w:shd w:val="clear" w:color="auto" w:fill="FFFFFF" w:themeFill="background1"/>
+            <w:hideMark/>
+          </w:tcPr>
+          <w:p>
+            <w:pPr>
+              <w:widowControl/>
+              <w:spacing w:line="240" w:lineRule="auto"/>
+              <w:jc w:val="right"/>
+              <w:rPr>
+                <w:rFonts w:ascii="Arial" w:hAnsi="Arial" w:cs="Arial"/>
+                <w:kern w:val="0"/>
+                <w:szCs w:val="21"/>
+              </w:rPr>
+            </w:pPr>
+          </w:p>
+        </w:tc>
+        <w:tc>
+          <w:tcPr>
+            <w:tcW w:w="1134" w:type="dxa"/>
+            <w:shd w:val="clear" w:color="auto" w:fill="C6D9F1" w:themeFill="text2" w:themeFillTint="33"/>
+            <w:hideMark/>
+          </w:tcPr>
+          <w:p>
+            <w:pPr>
+              <w:widowControl/>
+              <w:spacing w:line="240" w:lineRule="auto"/>
+              <w:jc w:val="right"/>
+              <w:rPr>
+                <w:rFonts w:ascii="Arial" w:hAnsi="Arial" w:cs="Arial"/>
+                <w:kern w:val="0"/>
+                <w:szCs w:val="21"/>
+              </w:rPr>
+            </w:pPr>
           </w:p>
         </w:tc>
         <w:tc>
@@ -1677,29 +1865,7 @@
                 <w:kern w:val="0"/>
                 <w:szCs w:val="21"/>
               </w:rPr>
-              <w:t>($</w:t>
-            </w:r>
-            <w:proofErr w:type="spellStart"/>
-            <w:r>
-              <w:rPr>
-                <w:rFonts w:ascii="Arial" w:hAnsi="Arial" w:cs="Arial"/>
-                <w:b/>
-                <w:bCs/>
-                <w:kern w:val="0"/>
-                <w:szCs w:val="21"/>
-              </w:rPr>
-              <w:t>mln</w:t>
-            </w:r>
-            <w:proofErr w:type="spellEnd"/>
-            <w:r>
-              <w:rPr>
-                <w:rFonts w:ascii="Arial" w:hAnsi="Arial" w:cs="Arial"/>
-                <w:b/>
-                <w:bCs/>
-                <w:kern w:val="0"/>
-                <w:szCs w:val="21"/>
-              </w:rPr>
-              <w:t>)</w:t>
+              <w:t>($mln)</w:t>
             </w:r>
           </w:p>
         </w:tc>
@@ -2264,25 +2430,7 @@
                 <w:kern w:val="0"/>
                 <w:szCs w:val="21"/>
               </w:rPr>
-              <w:t>($</w:t>
-            </w:r>
-            <w:proofErr w:type="spellStart"/>
-            <w:r>
-              <w:rPr>
-                <w:rFonts w:ascii="Arial" w:hAnsi="Arial" w:cs="Arial"/>
-                <w:kern w:val="0"/>
-                <w:szCs w:val="21"/>
-              </w:rPr>
-              <w:t>mln</w:t>
-            </w:r>
-            <w:proofErr w:type="spellEnd"/>
-            <w:r>
-              <w:rPr>
-                <w:rFonts w:ascii="Arial" w:hAnsi="Arial" w:cs="Arial"/>
-                <w:kern w:val="0"/>
-                <w:szCs w:val="21"/>
-              </w:rPr>
-              <w:t>)</w:t>
+              <w:t>($mln)</w:t>
             </w:r>
           </w:p>
         </w:tc>
@@ -2638,25 +2786,7 @@
                 <w:kern w:val="0"/>
                 <w:szCs w:val="21"/>
               </w:rPr>
-              <w:t>($</w:t>
-            </w:r>
-            <w:proofErr w:type="spellStart"/>
-            <w:r>
-              <w:rPr>
-                <w:rFonts w:ascii="Arial" w:hAnsi="Arial" w:cs="Arial"/>
-                <w:kern w:val="0"/>
-                <w:szCs w:val="21"/>
-              </w:rPr>
-              <w:t>mln</w:t>
-            </w:r>
-            <w:proofErr w:type="spellEnd"/>
-            <w:r>
-              <w:rPr>
-                <w:rFonts w:ascii="Arial" w:hAnsi="Arial" w:cs="Arial"/>
-                <w:kern w:val="0"/>
-                <w:szCs w:val="21"/>
-              </w:rPr>
-              <w:t>)</w:t>
+              <w:t>($mln)</w:t>
             </w:r>
           </w:p>
         </w:tc>
@@ -2823,43 +2953,7 @@
                 <w:kern w:val="0"/>
                 <w:szCs w:val="21"/>
               </w:rPr>
-              <w:t xml:space="preserve">- </w:t>
-            </w:r>
-            <w:proofErr w:type="spellStart"/>
-            <w:r>
-              <w:rPr>
-                <w:rFonts w:ascii="Arial" w:hAnsi="Arial" w:cs="Arial"/>
-                <w:kern w:val="0"/>
-                <w:szCs w:val="21"/>
-              </w:rPr>
-              <w:t>Amortisation</w:t>
-            </w:r>
-            <w:proofErr w:type="spellEnd"/>
-            <w:r>
-              <w:rPr>
-                <w:rFonts w:ascii="Arial" w:hAnsi="Arial" w:cs="Arial"/>
-                <w:kern w:val="0"/>
-                <w:szCs w:val="21"/>
-              </w:rPr>
-              <w:t xml:space="preserve"> ($</w:t>
-            </w:r>
-            <w:proofErr w:type="spellStart"/>
-            <w:r>
-              <w:rPr>
-                <w:rFonts w:ascii="Arial" w:hAnsi="Arial" w:cs="Arial"/>
-                <w:kern w:val="0"/>
-                <w:szCs w:val="21"/>
-              </w:rPr>
-              <w:t>mln</w:t>
-            </w:r>
-            <w:proofErr w:type="spellEnd"/>
-            <w:r>
-              <w:rPr>
-                <w:rFonts w:ascii="Arial" w:hAnsi="Arial" w:cs="Arial"/>
-                <w:kern w:val="0"/>
-                <w:szCs w:val="21"/>
-              </w:rPr>
-              <w:t>)</w:t>
+              <w:t>- Amortisation ($mln)</w:t>
             </w:r>
           </w:p>
         </w:tc>
@@ -3030,29 +3124,7 @@
                 <w:kern w:val="0"/>
                 <w:szCs w:val="21"/>
               </w:rPr>
-              <w:t>Operating Profit ($</w:t>
-            </w:r>
-            <w:proofErr w:type="spellStart"/>
-            <w:r>
-              <w:rPr>
-                <w:rFonts w:ascii="Arial" w:hAnsi="Arial" w:cs="Arial"/>
-                <w:b/>
-                <w:bCs/>
-                <w:kern w:val="0"/>
-                <w:szCs w:val="21"/>
-              </w:rPr>
-              <w:t>mln</w:t>
-            </w:r>
-            <w:proofErr w:type="spellEnd"/>
-            <w:r>
-              <w:rPr>
-                <w:rFonts w:ascii="Arial" w:hAnsi="Arial" w:cs="Arial"/>
-                <w:b/>
-                <w:bCs/>
-                <w:kern w:val="0"/>
-                <w:szCs w:val="21"/>
-              </w:rPr>
-              <w:t>)</w:t>
+              <w:t>Operating Profit ($mln)</w:t>
             </w:r>
           </w:p>
         </w:tc>
@@ -3599,25 +3671,7 @@
                 <w:kern w:val="0"/>
                 <w:szCs w:val="21"/>
               </w:rPr>
-              <w:t>($</w:t>
-            </w:r>
-            <w:proofErr w:type="spellStart"/>
-            <w:r>
-              <w:rPr>
-                <w:rFonts w:ascii="Arial" w:hAnsi="Arial" w:cs="Arial"/>
-                <w:kern w:val="0"/>
-                <w:szCs w:val="21"/>
-              </w:rPr>
-              <w:t>mln</w:t>
-            </w:r>
-            <w:proofErr w:type="spellEnd"/>
-            <w:r>
-              <w:rPr>
-                <w:rFonts w:ascii="Arial" w:hAnsi="Arial" w:cs="Arial"/>
-                <w:kern w:val="0"/>
-                <w:szCs w:val="21"/>
-              </w:rPr>
-              <w:t>)</w:t>
+              <w:t>($mln)</w:t>
             </w:r>
           </w:p>
         </w:tc>
@@ -3800,25 +3854,7 @@
                 <w:kern w:val="0"/>
                 <w:szCs w:val="21"/>
               </w:rPr>
-              <w:t>($</w:t>
-            </w:r>
-            <w:proofErr w:type="spellStart"/>
-            <w:r>
-              <w:rPr>
-                <w:rFonts w:ascii="Arial" w:hAnsi="Arial" w:cs="Arial"/>
-                <w:kern w:val="0"/>
-                <w:szCs w:val="21"/>
-              </w:rPr>
-              <w:t>mln</w:t>
-            </w:r>
-            <w:proofErr w:type="spellEnd"/>
-            <w:r>
-              <w:rPr>
-                <w:rFonts w:ascii="Arial" w:hAnsi="Arial" w:cs="Arial"/>
-                <w:kern w:val="0"/>
-                <w:szCs w:val="21"/>
-              </w:rPr>
-              <w:t>)</w:t>
+              <w:t>($mln)</w:t>
             </w:r>
           </w:p>
         </w:tc>
@@ -4001,25 +4037,7 @@
                 <w:kern w:val="0"/>
                 <w:szCs w:val="21"/>
               </w:rPr>
-              <w:t>($</w:t>
-            </w:r>
-            <w:proofErr w:type="spellStart"/>
-            <w:r>
-              <w:rPr>
-                <w:rFonts w:ascii="Arial" w:hAnsi="Arial" w:cs="Arial"/>
-                <w:kern w:val="0"/>
-                <w:szCs w:val="21"/>
-              </w:rPr>
-              <w:t>mln</w:t>
-            </w:r>
-            <w:proofErr w:type="spellEnd"/>
-            <w:r>
-              <w:rPr>
-                <w:rFonts w:ascii="Arial" w:hAnsi="Arial" w:cs="Arial"/>
-                <w:kern w:val="0"/>
-                <w:szCs w:val="21"/>
-              </w:rPr>
-              <w:t>)</w:t>
+              <w:t>($mln)</w:t>
             </w:r>
           </w:p>
         </w:tc>
@@ -4210,29 +4228,7 @@
                 <w:kern w:val="0"/>
                 <w:szCs w:val="21"/>
               </w:rPr>
-              <w:t>($</w:t>
-            </w:r>
-            <w:proofErr w:type="spellStart"/>
-            <w:r>
-              <w:rPr>
-                <w:rFonts w:ascii="Arial" w:hAnsi="Arial" w:cs="Arial"/>
-                <w:b/>
-                <w:bCs/>
-                <w:kern w:val="0"/>
-                <w:szCs w:val="21"/>
-              </w:rPr>
-              <w:t>mln</w:t>
-            </w:r>
-            <w:proofErr w:type="spellEnd"/>
-            <w:r>
-              <w:rPr>
-                <w:rFonts w:ascii="Arial" w:hAnsi="Arial" w:cs="Arial"/>
-                <w:b/>
-                <w:bCs/>
-                <w:kern w:val="0"/>
-                <w:szCs w:val="21"/>
-              </w:rPr>
-              <w:t>)</w:t>
+              <w:t>($mln)</w:t>
             </w:r>
           </w:p>
         </w:tc>
@@ -4918,8 +4914,6 @@
                       <w:szCs w:val="20"/>
                     </w:rPr>
                   </w:pPr>
-                  <w:proofErr w:type="spellStart"/>
-                  <w:proofErr w:type="gramStart"/>
                   <w:r>
                     <w:rPr>
                       <w:rFonts w:ascii="Arial" w:hAnsi="Arial" w:cs="Arial"/>
@@ -4927,18 +4921,7 @@
                       <w:sz w:val="20"/>
                       <w:szCs w:val="20"/>
                     </w:rPr>
-                    <w:t>eMall</w:t>
-                  </w:r>
-                  <w:proofErr w:type="spellEnd"/>
-                  <w:proofErr w:type="gramEnd"/>
-                  <w:r>
-                    <w:rPr>
-                      <w:rFonts w:ascii="Arial" w:hAnsi="Arial" w:cs="Arial"/>
-                      <w:color w:val="002060"/>
-                      <w:sz w:val="20"/>
-                      <w:szCs w:val="20"/>
-                    </w:rPr>
-                    <w:t xml:space="preserve"> Prices and Promotion Intensity</w:t>
+                    <w:t>eMall Prices and Promotion Intensity</w:t>
                   </w:r>
                 </w:p>
                 <w:p>
@@ -5299,7 +5282,6 @@
                       <w:szCs w:val="20"/>
                     </w:rPr>
                   </w:pPr>
-                  <w:proofErr w:type="spellStart"/>
                   <w:r>
                     <w:rPr>
                       <w:rFonts w:ascii="Arial" w:hAnsi="Arial" w:cs="Arial" w:hint="eastAsia"/>
@@ -5307,17 +5289,7 @@
                       <w:sz w:val="20"/>
                       <w:szCs w:val="20"/>
                     </w:rPr>
-                    <w:t>Elecssories</w:t>
-                  </w:r>
-                  <w:proofErr w:type="spellEnd"/>
-                  <w:r>
-                    <w:rPr>
-                      <w:rFonts w:ascii="Arial" w:hAnsi="Arial" w:cs="Arial" w:hint="eastAsia"/>
-                      <w:color w:val="008000"/>
-                      <w:sz w:val="20"/>
-                      <w:szCs w:val="20"/>
-                    </w:rPr>
-                    <w:t xml:space="preserve"> </w:t>
+                    <w:t xml:space="preserve">Elecssories </w:t>
                   </w:r>
                   <w:r>
                     <w:rPr>
@@ -5352,7 +5324,6 @@
                       <w:szCs w:val="20"/>
                     </w:rPr>
                   </w:pPr>
-                  <w:proofErr w:type="spellStart"/>
                   <w:r>
                     <w:rPr>
                       <w:rFonts w:ascii="Arial" w:hAnsi="Arial" w:cs="Arial" w:hint="eastAsia"/>
@@ -5360,17 +5331,7 @@
                       <w:sz w:val="20"/>
                       <w:szCs w:val="20"/>
                     </w:rPr>
-                    <w:t>HealthBeauties</w:t>
-                  </w:r>
-                  <w:proofErr w:type="spellEnd"/>
-                  <w:r>
-                    <w:rPr>
-                      <w:rFonts w:ascii="Arial" w:hAnsi="Arial" w:cs="Arial" w:hint="eastAsia"/>
-                      <w:color w:val="008000"/>
-                      <w:sz w:val="20"/>
-                      <w:szCs w:val="20"/>
-                    </w:rPr>
-                    <w:t xml:space="preserve"> Situation Reports</w:t>
+                    <w:t>HealthBeauties Situation Reports</w:t>
                   </w:r>
                 </w:p>
                 <w:p>
@@ -5775,7 +5736,7 @@
 
 <file path=word/endnotes.xml><?xml version="1.0" encoding="utf-8"?>
 <w:endnotes xmlns:ve="http://schemas.openxmlformats.org/markup-compatibility/2006" xmlns:o="urn:schemas-microsoft-com:office:office" xmlns:r="http://schemas.openxmlformats.org/officeDocument/2006/relationships" xmlns:m="http://schemas.openxmlformats.org/officeDocument/2006/math" xmlns:v="urn:schemas-microsoft-com:vml" xmlns:wp="http://schemas.openxmlformats.org/drawingml/2006/wordprocessingDrawing" xmlns:w10="urn:schemas-microsoft-com:office:word" xmlns:w="http://schemas.openxmlformats.org/wordprocessingml/2006/main" xmlns:wne="http://schemas.microsoft.com/office/word/2006/wordml">
-  <w:endnote w:type="separator" w:id="-1">
+  <w:endnote w:type="separator" w:id="0">
     <w:p>
       <w:pPr>
         <w:spacing w:line="240" w:lineRule="auto"/>
@@ -5785,7 +5746,7 @@
       </w:r>
     </w:p>
   </w:endnote>
-  <w:endnote w:type="continuationSeparator" w:id="0">
+  <w:endnote w:type="continuationSeparator" w:id="1">
     <w:p>
       <w:pPr>
         <w:spacing w:line="240" w:lineRule="auto"/>
@@ -5800,7 +5761,7 @@
 
 <file path=word/footnotes.xml><?xml version="1.0" encoding="utf-8"?>
 <w:footnotes xmlns:ve="http://schemas.openxmlformats.org/markup-compatibility/2006" xmlns:o="urn:schemas-microsoft-com:office:office" xmlns:r="http://schemas.openxmlformats.org/officeDocument/2006/relationships" xmlns:m="http://schemas.openxmlformats.org/officeDocument/2006/math" xmlns:v="urn:schemas-microsoft-com:vml" xmlns:wp="http://schemas.openxmlformats.org/drawingml/2006/wordprocessingDrawing" xmlns:w10="urn:schemas-microsoft-com:office:word" xmlns:w="http://schemas.openxmlformats.org/wordprocessingml/2006/main" xmlns:wne="http://schemas.microsoft.com/office/word/2006/wordml">
-  <w:footnote w:type="separator" w:id="-1">
+  <w:footnote w:type="separator" w:id="0">
     <w:p>
       <w:pPr>
         <w:spacing w:line="240" w:lineRule="auto"/>
@@ -5810,7 +5771,7 @@
       </w:r>
     </w:p>
   </w:footnote>
-  <w:footnote w:type="continuationSeparator" w:id="0">
+  <w:footnote w:type="continuationSeparator" w:id="1">
     <w:p>
       <w:pPr>
         <w:spacing w:line="240" w:lineRule="auto"/>
@@ -5828,7 +5789,7 @@
   <w:docDefaults>
     <w:rPrDefault>
       <w:rPr>
-        <w:rFonts w:ascii="Times New Roman" w:eastAsia="SimSun" w:hAnsi="Times New Roman" w:cs="Times New Roman"/>
+        <w:rFonts w:ascii="Times New Roman" w:eastAsiaTheme="minorEastAsia" w:hAnsi="Times New Roman" w:cs="Times New Roman"/>
         <w:lang w:val="en-US" w:eastAsia="zh-CN" w:bidi="ar-SA"/>
       </w:rPr>
     </w:rPrDefault>

</xml_diff>

<commit_message>
MR - Brand Perception
Added changes from previous period for x and y axis and added
attractiveness information. Also round-off the information
</commit_message>
<xml_diff>
--- a/documents/Screen Templates/Reports Templates/Confidential Report/Suppliers - Confidential Reports Template/2014-03-03 01 Supplier_Financial Report_Consolidated.docx
+++ b/documents/Screen Templates/Reports Templates/Confidential Report/Suppliers - Confidential Reports Template/2014-03-03 01 Supplier_Financial Report_Consolidated.docx
@@ -4,7 +4,7 @@
   <w:body>
     <w:tbl>
       <w:tblPr>
-        <w:tblpPr w:leftFromText="180" w:rightFromText="180" w:vertAnchor="page" w:horzAnchor="page" w:tblpX="493" w:tblpY="2536"/>
+        <w:tblpPr w:leftFromText="180" w:rightFromText="180" w:vertAnchor="page" w:horzAnchor="margin" w:tblpY="1912"/>
         <w:tblW w:w="0" w:type="auto"/>
         <w:tblBorders>
           <w:top w:val="single" w:sz="4" w:space="0" w:color="4BACC6"/>
@@ -58,7 +58,17 @@
                 <w:sz w:val="30"/>
                 <w:szCs w:val="30"/>
               </w:rPr>
-              <w:t>Financial Result</w:t>
+              <w:t xml:space="preserve">Financial Results </w:t>
+            </w:r>
+            <w:r>
+              <w:rPr>
+                <w:rFonts w:ascii="Arial" w:hAnsi="Arial" w:cs="Arial"/>
+                <w:b/>
+                <w:color w:val="FFFFFF" w:themeColor="background1"/>
+                <w:sz w:val="30"/>
+                <w:szCs w:val="30"/>
+              </w:rPr>
+              <w:t>–</w:t>
             </w:r>
             <w:r>
               <w:rPr>
@@ -68,7 +78,17 @@
                 <w:sz w:val="30"/>
                 <w:szCs w:val="30"/>
               </w:rPr>
-              <w:t>s</w:t>
+              <w:t xml:space="preserve"> Consolidated</w:t>
+            </w:r>
+            <w:r>
+              <w:rPr>
+                <w:rFonts w:ascii="Arial" w:hAnsi="Arial" w:cs="Arial"/>
+                <w:b/>
+                <w:color w:val="FFFFFF" w:themeColor="background1"/>
+                <w:sz w:val="30"/>
+                <w:szCs w:val="30"/>
+              </w:rPr>
+              <w:t xml:space="preserve"> Profit</w:t>
             </w:r>
             <w:r>
               <w:rPr>
@@ -88,7 +108,7 @@
                 <w:sz w:val="30"/>
                 <w:szCs w:val="30"/>
               </w:rPr>
-              <w:t>–</w:t>
+              <w:t>&amp;</w:t>
             </w:r>
             <w:r>
               <w:rPr>
@@ -102,56 +122,6 @@
             </w:r>
             <w:r>
               <w:rPr>
-                <w:rFonts w:ascii="Arial" w:hAnsi="Arial" w:cs="Arial" w:hint="eastAsia"/>
-                <w:b/>
-                <w:color w:val="FFFFFF" w:themeColor="background1"/>
-                <w:sz w:val="30"/>
-                <w:szCs w:val="30"/>
-              </w:rPr>
-              <w:t>Consolidated</w:t>
-            </w:r>
-            <w:r>
-              <w:rPr>
-                <w:rFonts w:ascii="Arial" w:hAnsi="Arial" w:cs="Arial"/>
-                <w:b/>
-                <w:color w:val="FFFFFF" w:themeColor="background1"/>
-                <w:sz w:val="30"/>
-                <w:szCs w:val="30"/>
-              </w:rPr>
-              <w:t xml:space="preserve"> Profit</w:t>
-            </w:r>
-            <w:r>
-              <w:rPr>
-                <w:rFonts w:ascii="Arial" w:hAnsi="Arial" w:cs="Arial" w:hint="eastAsia"/>
-                <w:b/>
-                <w:color w:val="FFFFFF" w:themeColor="background1"/>
-                <w:sz w:val="30"/>
-                <w:szCs w:val="30"/>
-              </w:rPr>
-              <w:t xml:space="preserve"> </w:t>
-            </w:r>
-            <w:r>
-              <w:rPr>
-                <w:rFonts w:ascii="Arial" w:hAnsi="Arial" w:cs="Arial"/>
-                <w:b/>
-                <w:color w:val="FFFFFF" w:themeColor="background1"/>
-                <w:sz w:val="30"/>
-                <w:szCs w:val="30"/>
-              </w:rPr>
-              <w:t>&amp;</w:t>
-            </w:r>
-            <w:r>
-              <w:rPr>
-                <w:rFonts w:ascii="Arial" w:hAnsi="Arial" w:cs="Arial" w:hint="eastAsia"/>
-                <w:b/>
-                <w:color w:val="FFFFFF" w:themeColor="background1"/>
-                <w:sz w:val="30"/>
-                <w:szCs w:val="30"/>
-              </w:rPr>
-              <w:t xml:space="preserve"> </w:t>
-            </w:r>
-            <w:r>
-              <w:rPr>
                 <w:rFonts w:ascii="Arial" w:hAnsi="Arial" w:cs="Arial"/>
                 <w:b/>
                 <w:color w:val="FFFFFF" w:themeColor="background1"/>
@@ -1530,12 +1500,12 @@
       </w:tr>
       <w:tr>
         <w:trPr>
-          <w:trHeight w:val="285"/>
+          <w:trHeight w:val="300"/>
         </w:trPr>
         <w:tc>
           <w:tcPr>
             <w:tcW w:w="6899" w:type="dxa"/>
-            <w:shd w:val="clear" w:color="auto" w:fill="FFFFFF" w:themeFill="background1"/>
+            <w:shd w:val="clear" w:color="auto" w:fill="17365D" w:themeFill="text2" w:themeFillShade="BF"/>
             <w:hideMark/>
           </w:tcPr>
           <w:p>
@@ -1544,33 +1514,59 @@
               <w:spacing w:line="240" w:lineRule="auto"/>
               <w:jc w:val="left"/>
               <w:rPr>
+                <w:rFonts w:ascii="Arial" w:hAnsi="Arial" w:cs="Arial"/>
+                <w:b/>
+                <w:bCs/>
+                <w:kern w:val="0"/>
+                <w:szCs w:val="21"/>
+              </w:rPr>
+            </w:pPr>
+            <w:r>
+              <w:rPr>
+                <w:rFonts w:ascii="Arial" w:hAnsi="Arial" w:cs="Arial"/>
+                <w:b/>
+                <w:bCs/>
+                <w:kern w:val="0"/>
+                <w:szCs w:val="21"/>
+              </w:rPr>
+              <w:t>Gross Profit</w:t>
+            </w:r>
+            <w:r>
+              <w:rPr>
                 <w:rFonts w:ascii="Arial" w:hAnsi="Arial" w:cs="Arial" w:hint="eastAsia"/>
-                <w:kern w:val="0"/>
-                <w:szCs w:val="21"/>
-              </w:rPr>
-            </w:pPr>
-            <w:r>
-              <w:rPr>
-                <w:rFonts w:ascii="Arial" w:hAnsi="Arial" w:cs="Arial" w:hint="eastAsia"/>
-                <w:kern w:val="0"/>
-                <w:szCs w:val="21"/>
-              </w:rPr>
-              <w:t xml:space="preserve">      (4) eMall Commission ($mln)</w:t>
+                <w:b/>
+                <w:bCs/>
+                <w:kern w:val="0"/>
+                <w:szCs w:val="21"/>
+              </w:rPr>
+              <w:t xml:space="preserve"> </w:t>
+            </w:r>
+            <w:r>
+              <w:rPr>
+                <w:rFonts w:ascii="Arial" w:hAnsi="Arial" w:cs="Arial"/>
+                <w:b/>
+                <w:bCs/>
+                <w:kern w:val="0"/>
+                <w:szCs w:val="21"/>
+              </w:rPr>
+              <w:t>($mln)</w:t>
             </w:r>
           </w:p>
         </w:tc>
         <w:tc>
           <w:tcPr>
             <w:tcW w:w="1147" w:type="dxa"/>
-            <w:shd w:val="clear" w:color="auto" w:fill="C6D9F1" w:themeFill="text2" w:themeFillTint="33"/>
-          </w:tcPr>
-          <w:p>
-            <w:pPr>
-              <w:widowControl/>
-              <w:spacing w:line="240" w:lineRule="auto"/>
-              <w:jc w:val="right"/>
-              <w:rPr>
-                <w:rFonts w:ascii="Arial" w:hAnsi="Arial" w:cs="Arial"/>
+            <w:shd w:val="clear" w:color="auto" w:fill="17365D" w:themeFill="text2" w:themeFillShade="BF"/>
+          </w:tcPr>
+          <w:p>
+            <w:pPr>
+              <w:widowControl/>
+              <w:spacing w:line="240" w:lineRule="auto"/>
+              <w:jc w:val="right"/>
+              <w:rPr>
+                <w:rFonts w:ascii="Arial" w:hAnsi="Arial" w:cs="Arial"/>
+                <w:b/>
+                <w:bCs/>
                 <w:kern w:val="0"/>
                 <w:szCs w:val="21"/>
               </w:rPr>
@@ -1580,90 +1576,130 @@
         <w:tc>
           <w:tcPr>
             <w:tcW w:w="1418" w:type="dxa"/>
-            <w:shd w:val="clear" w:color="auto" w:fill="FFFFFF" w:themeFill="background1"/>
-            <w:hideMark/>
-          </w:tcPr>
-          <w:p>
-            <w:pPr>
-              <w:widowControl/>
-              <w:spacing w:line="240" w:lineRule="auto"/>
-              <w:jc w:val="right"/>
-              <w:rPr>
-                <w:rFonts w:ascii="Arial" w:hAnsi="Arial" w:cs="Arial"/>
-                <w:kern w:val="0"/>
-                <w:szCs w:val="21"/>
-              </w:rPr>
-            </w:pPr>
-          </w:p>
-        </w:tc>
-        <w:tc>
-          <w:tcPr>
-            <w:tcW w:w="1701" w:type="dxa"/>
-            <w:shd w:val="clear" w:color="auto" w:fill="FFFFFF" w:themeFill="background1"/>
-            <w:hideMark/>
-          </w:tcPr>
-          <w:p>
-            <w:pPr>
-              <w:widowControl/>
-              <w:spacing w:line="240" w:lineRule="auto"/>
-              <w:jc w:val="right"/>
-              <w:rPr>
-                <w:rFonts w:ascii="Arial" w:hAnsi="Arial" w:cs="Arial"/>
-                <w:kern w:val="0"/>
-                <w:szCs w:val="21"/>
-              </w:rPr>
-            </w:pPr>
+            <w:shd w:val="clear" w:color="auto" w:fill="17365D" w:themeFill="text2" w:themeFillShade="BF"/>
+            <w:hideMark/>
+          </w:tcPr>
+          <w:p>
+            <w:pPr>
+              <w:widowControl/>
+              <w:spacing w:line="240" w:lineRule="auto"/>
+              <w:jc w:val="right"/>
+              <w:rPr>
+                <w:rFonts w:ascii="Arial" w:hAnsi="Arial" w:cs="Arial"/>
+                <w:b/>
+                <w:bCs/>
+                <w:kern w:val="0"/>
+                <w:szCs w:val="21"/>
+              </w:rPr>
+            </w:pPr>
+            <w:r>
+              <w:rPr>
+                <w:rFonts w:ascii="Arial" w:hAnsi="Arial" w:cs="Arial"/>
+                <w:b/>
+                <w:bCs/>
+                <w:kern w:val="0"/>
+                <w:szCs w:val="21"/>
+              </w:rPr>
+              <w:t xml:space="preserve">　</w:t>
+            </w:r>
+          </w:p>
+        </w:tc>
+        <w:tc>
+          <w:tcPr>
+            <w:tcW w:w="1701" w:type="dxa"/>
+            <w:shd w:val="clear" w:color="auto" w:fill="17365D" w:themeFill="text2" w:themeFillShade="BF"/>
+            <w:hideMark/>
+          </w:tcPr>
+          <w:p>
+            <w:pPr>
+              <w:widowControl/>
+              <w:spacing w:line="240" w:lineRule="auto"/>
+              <w:jc w:val="right"/>
+              <w:rPr>
+                <w:rFonts w:ascii="Arial" w:hAnsi="Arial" w:cs="Arial"/>
+                <w:b/>
+                <w:bCs/>
+                <w:kern w:val="0"/>
+                <w:szCs w:val="21"/>
+              </w:rPr>
+            </w:pPr>
+            <w:r>
+              <w:rPr>
+                <w:rFonts w:ascii="Arial" w:hAnsi="Arial" w:cs="Arial"/>
+                <w:b/>
+                <w:bCs/>
+                <w:kern w:val="0"/>
+                <w:szCs w:val="21"/>
+              </w:rPr>
+              <w:t xml:space="preserve">　</w:t>
+            </w:r>
           </w:p>
         </w:tc>
         <w:tc>
           <w:tcPr>
             <w:tcW w:w="1134" w:type="dxa"/>
-            <w:shd w:val="clear" w:color="auto" w:fill="C6D9F1" w:themeFill="text2" w:themeFillTint="33"/>
-            <w:hideMark/>
-          </w:tcPr>
-          <w:p>
-            <w:pPr>
-              <w:widowControl/>
-              <w:spacing w:line="240" w:lineRule="auto"/>
-              <w:jc w:val="right"/>
-              <w:rPr>
-                <w:rFonts w:ascii="Arial" w:hAnsi="Arial" w:cs="Arial"/>
-                <w:kern w:val="0"/>
-                <w:szCs w:val="21"/>
-              </w:rPr>
-            </w:pPr>
-          </w:p>
-        </w:tc>
-        <w:tc>
-          <w:tcPr>
-            <w:tcW w:w="1701" w:type="dxa"/>
-            <w:shd w:val="clear" w:color="auto" w:fill="FFFFFF" w:themeFill="background1"/>
-          </w:tcPr>
-          <w:p>
-            <w:pPr>
-              <w:widowControl/>
-              <w:spacing w:line="240" w:lineRule="auto"/>
-              <w:jc w:val="right"/>
-              <w:rPr>
-                <w:rFonts w:ascii="Arial" w:hAnsi="Arial" w:cs="Arial"/>
-                <w:kern w:val="0"/>
-                <w:szCs w:val="21"/>
-              </w:rPr>
-            </w:pPr>
-          </w:p>
-        </w:tc>
-        <w:tc>
-          <w:tcPr>
-            <w:tcW w:w="1701" w:type="dxa"/>
-            <w:shd w:val="clear" w:color="auto" w:fill="FFFFFF" w:themeFill="background1"/>
-          </w:tcPr>
-          <w:p>
-            <w:pPr>
-              <w:widowControl/>
-              <w:spacing w:line="240" w:lineRule="auto"/>
-              <w:jc w:val="right"/>
-              <w:rPr>
-                <w:rFonts w:ascii="Arial" w:hAnsi="Arial" w:cs="Arial"/>
+            <w:shd w:val="clear" w:color="auto" w:fill="17365D" w:themeFill="text2" w:themeFillShade="BF"/>
+            <w:hideMark/>
+          </w:tcPr>
+          <w:p>
+            <w:pPr>
+              <w:widowControl/>
+              <w:spacing w:line="240" w:lineRule="auto"/>
+              <w:jc w:val="right"/>
+              <w:rPr>
+                <w:rFonts w:ascii="Arial" w:hAnsi="Arial" w:cs="Arial"/>
+                <w:b/>
+                <w:bCs/>
+                <w:kern w:val="0"/>
+                <w:szCs w:val="21"/>
+              </w:rPr>
+            </w:pPr>
+            <w:r>
+              <w:rPr>
+                <w:rFonts w:ascii="Arial" w:hAnsi="Arial" w:cs="Arial"/>
+                <w:b/>
+                <w:bCs/>
+                <w:kern w:val="0"/>
+                <w:szCs w:val="21"/>
+              </w:rPr>
+              <w:t xml:space="preserve">　</w:t>
+            </w:r>
+          </w:p>
+        </w:tc>
+        <w:tc>
+          <w:tcPr>
+            <w:tcW w:w="1701" w:type="dxa"/>
+            <w:shd w:val="clear" w:color="auto" w:fill="17365D" w:themeFill="text2" w:themeFillShade="BF"/>
+          </w:tcPr>
+          <w:p>
+            <w:pPr>
+              <w:widowControl/>
+              <w:spacing w:line="240" w:lineRule="auto"/>
+              <w:jc w:val="right"/>
+              <w:rPr>
+                <w:rFonts w:ascii="Arial" w:hAnsi="Arial" w:cs="Arial"/>
+                <w:b/>
+                <w:bCs/>
+                <w:kern w:val="0"/>
+                <w:szCs w:val="21"/>
+              </w:rPr>
+            </w:pPr>
+          </w:p>
+        </w:tc>
+        <w:tc>
+          <w:tcPr>
+            <w:tcW w:w="1701" w:type="dxa"/>
+            <w:shd w:val="clear" w:color="auto" w:fill="17365D" w:themeFill="text2" w:themeFillShade="BF"/>
+          </w:tcPr>
+          <w:p>
+            <w:pPr>
+              <w:widowControl/>
+              <w:spacing w:line="240" w:lineRule="auto"/>
+              <w:jc w:val="right"/>
+              <w:rPr>
+                <w:rFonts w:ascii="Arial" w:hAnsi="Arial" w:cs="Arial"/>
+                <w:b/>
+                <w:bCs/>
                 <w:kern w:val="0"/>
                 <w:szCs w:val="21"/>
               </w:rPr>
@@ -1685,20 +1721,26 @@
             <w:pPr>
               <w:widowControl/>
               <w:spacing w:line="240" w:lineRule="auto"/>
-              <w:jc w:val="left"/>
-              <w:rPr>
-                <w:rFonts w:ascii="Arial" w:hAnsi="Arial" w:cs="Arial" w:hint="eastAsia"/>
-                <w:kern w:val="0"/>
-                <w:szCs w:val="21"/>
-              </w:rPr>
-            </w:pPr>
-            <w:r>
-              <w:rPr>
-                <w:rFonts w:ascii="Arial" w:hAnsi="Arial" w:cs="Arial" w:hint="eastAsia"/>
-                <w:kern w:val="0"/>
-                <w:szCs w:val="21"/>
-              </w:rPr>
-              <w:t xml:space="preserve">      (5) Service Cost ($mln)</w:t>
+              <w:jc w:val="right"/>
+              <w:rPr>
+                <w:rFonts w:ascii="Arial" w:hAnsi="Arial" w:cs="Arial"/>
+                <w:kern w:val="0"/>
+                <w:szCs w:val="21"/>
+              </w:rPr>
+            </w:pPr>
+            <w:r>
+              <w:rPr>
+                <w:rFonts w:ascii="Arial" w:hAnsi="Arial" w:cs="Arial"/>
+                <w:kern w:val="0"/>
+                <w:szCs w:val="21"/>
+              </w:rPr>
+              <w:t xml:space="preserve">                    </w:t>
+            </w:r>
+            <w:r>
+              <w:rPr>
+                <w:rFonts w:ascii="Arial" w:hAnsi="Arial" w:cs="Arial"/>
+              </w:rPr>
+              <w:t>Change from Previous Period (%)</w:t>
             </w:r>
           </w:p>
         </w:tc>
@@ -1737,25 +1779,41 @@
                 <w:szCs w:val="21"/>
               </w:rPr>
             </w:pPr>
-          </w:p>
-        </w:tc>
-        <w:tc>
-          <w:tcPr>
-            <w:tcW w:w="1701" w:type="dxa"/>
-            <w:shd w:val="clear" w:color="auto" w:fill="FFFFFF" w:themeFill="background1"/>
-            <w:hideMark/>
-          </w:tcPr>
-          <w:p>
-            <w:pPr>
-              <w:widowControl/>
-              <w:spacing w:line="240" w:lineRule="auto"/>
-              <w:jc w:val="right"/>
-              <w:rPr>
-                <w:rFonts w:ascii="Arial" w:hAnsi="Arial" w:cs="Arial"/>
-                <w:kern w:val="0"/>
-                <w:szCs w:val="21"/>
-              </w:rPr>
-            </w:pPr>
+            <w:r>
+              <w:rPr>
+                <w:rFonts w:ascii="Arial" w:hAnsi="Arial" w:cs="Arial"/>
+                <w:kern w:val="0"/>
+                <w:szCs w:val="21"/>
+              </w:rPr>
+              <w:t xml:space="preserve">　</w:t>
+            </w:r>
+          </w:p>
+        </w:tc>
+        <w:tc>
+          <w:tcPr>
+            <w:tcW w:w="1701" w:type="dxa"/>
+            <w:shd w:val="clear" w:color="auto" w:fill="FFFFFF" w:themeFill="background1"/>
+            <w:hideMark/>
+          </w:tcPr>
+          <w:p>
+            <w:pPr>
+              <w:widowControl/>
+              <w:spacing w:line="240" w:lineRule="auto"/>
+              <w:jc w:val="right"/>
+              <w:rPr>
+                <w:rFonts w:ascii="Arial" w:hAnsi="Arial" w:cs="Arial"/>
+                <w:kern w:val="0"/>
+                <w:szCs w:val="21"/>
+              </w:rPr>
+            </w:pPr>
+            <w:r>
+              <w:rPr>
+                <w:rFonts w:ascii="Arial" w:hAnsi="Arial" w:cs="Arial"/>
+                <w:kern w:val="0"/>
+                <w:szCs w:val="21"/>
+              </w:rPr>
+              <w:t xml:space="preserve">　</w:t>
+            </w:r>
           </w:p>
         </w:tc>
         <w:tc>
@@ -1775,6 +1833,14 @@
                 <w:szCs w:val="21"/>
               </w:rPr>
             </w:pPr>
+            <w:r>
+              <w:rPr>
+                <w:rFonts w:ascii="Arial" w:hAnsi="Arial" w:cs="Arial"/>
+                <w:kern w:val="0"/>
+                <w:szCs w:val="21"/>
+              </w:rPr>
+              <w:t xml:space="preserve">　</w:t>
+            </w:r>
           </w:p>
         </w:tc>
         <w:tc>
@@ -1845,7 +1911,7 @@
                 <w:kern w:val="0"/>
                 <w:szCs w:val="21"/>
               </w:rPr>
-              <w:t>Gross Profit</w:t>
+              <w:t xml:space="preserve">Gross Profit </w:t>
             </w:r>
             <w:r>
               <w:rPr>
@@ -1855,7 +1921,7 @@
                 <w:kern w:val="0"/>
                 <w:szCs w:val="21"/>
               </w:rPr>
-              <w:t xml:space="preserve"> </w:t>
+              <w:t>M</w:t>
             </w:r>
             <w:r>
               <w:rPr>
@@ -1865,7 +1931,7 @@
                 <w:kern w:val="0"/>
                 <w:szCs w:val="21"/>
               </w:rPr>
-              <w:t>($mln)</w:t>
+              <w:t>argin (%)</w:t>
             </w:r>
           </w:p>
         </w:tc>
@@ -1881,8 +1947,6 @@
               <w:jc w:val="right"/>
               <w:rPr>
                 <w:rFonts w:ascii="Arial" w:hAnsi="Arial" w:cs="Arial"/>
-                <w:b/>
-                <w:bCs/>
                 <w:kern w:val="0"/>
                 <w:szCs w:val="21"/>
               </w:rPr>
@@ -1902,17 +1966,13 @@
               <w:jc w:val="right"/>
               <w:rPr>
                 <w:rFonts w:ascii="Arial" w:hAnsi="Arial" w:cs="Arial"/>
-                <w:b/>
-                <w:bCs/>
-                <w:kern w:val="0"/>
-                <w:szCs w:val="21"/>
-              </w:rPr>
-            </w:pPr>
-            <w:r>
-              <w:rPr>
-                <w:rFonts w:ascii="Arial" w:hAnsi="Arial" w:cs="Arial"/>
-                <w:b/>
-                <w:bCs/>
+                <w:kern w:val="0"/>
+                <w:szCs w:val="21"/>
+              </w:rPr>
+            </w:pPr>
+            <w:r>
+              <w:rPr>
+                <w:rFonts w:ascii="Arial" w:hAnsi="Arial" w:cs="Arial"/>
                 <w:kern w:val="0"/>
                 <w:szCs w:val="21"/>
               </w:rPr>
@@ -1933,17 +1993,13 @@
               <w:jc w:val="right"/>
               <w:rPr>
                 <w:rFonts w:ascii="Arial" w:hAnsi="Arial" w:cs="Arial"/>
-                <w:b/>
-                <w:bCs/>
-                <w:kern w:val="0"/>
-                <w:szCs w:val="21"/>
-              </w:rPr>
-            </w:pPr>
-            <w:r>
-              <w:rPr>
-                <w:rFonts w:ascii="Arial" w:hAnsi="Arial" w:cs="Arial"/>
-                <w:b/>
-                <w:bCs/>
+                <w:kern w:val="0"/>
+                <w:szCs w:val="21"/>
+              </w:rPr>
+            </w:pPr>
+            <w:r>
+              <w:rPr>
+                <w:rFonts w:ascii="Arial" w:hAnsi="Arial" w:cs="Arial"/>
                 <w:kern w:val="0"/>
                 <w:szCs w:val="21"/>
               </w:rPr>
@@ -1964,17 +2020,13 @@
               <w:jc w:val="right"/>
               <w:rPr>
                 <w:rFonts w:ascii="Arial" w:hAnsi="Arial" w:cs="Arial"/>
-                <w:b/>
-                <w:bCs/>
-                <w:kern w:val="0"/>
-                <w:szCs w:val="21"/>
-              </w:rPr>
-            </w:pPr>
-            <w:r>
-              <w:rPr>
-                <w:rFonts w:ascii="Arial" w:hAnsi="Arial" w:cs="Arial"/>
-                <w:b/>
-                <w:bCs/>
+                <w:kern w:val="0"/>
+                <w:szCs w:val="21"/>
+              </w:rPr>
+            </w:pPr>
+            <w:r>
+              <w:rPr>
+                <w:rFonts w:ascii="Arial" w:hAnsi="Arial" w:cs="Arial"/>
                 <w:kern w:val="0"/>
                 <w:szCs w:val="21"/>
               </w:rPr>
@@ -1994,8 +2046,6 @@
               <w:jc w:val="right"/>
               <w:rPr>
                 <w:rFonts w:ascii="Arial" w:hAnsi="Arial" w:cs="Arial"/>
-                <w:b/>
-                <w:bCs/>
                 <w:kern w:val="0"/>
                 <w:szCs w:val="21"/>
               </w:rPr>
@@ -2014,8 +2064,6 @@
               <w:jc w:val="right"/>
               <w:rPr>
                 <w:rFonts w:ascii="Arial" w:hAnsi="Arial" w:cs="Arial"/>
-                <w:b/>
-                <w:bCs/>
                 <w:kern w:val="0"/>
                 <w:szCs w:val="21"/>
               </w:rPr>
@@ -2037,26 +2085,44 @@
             <w:pPr>
               <w:widowControl/>
               <w:spacing w:line="240" w:lineRule="auto"/>
-              <w:jc w:val="right"/>
-              <w:rPr>
-                <w:rFonts w:ascii="Arial" w:hAnsi="Arial" w:cs="Arial"/>
-                <w:kern w:val="0"/>
-                <w:szCs w:val="21"/>
-              </w:rPr>
-            </w:pPr>
-            <w:r>
-              <w:rPr>
-                <w:rFonts w:ascii="Arial" w:hAnsi="Arial" w:cs="Arial"/>
-                <w:kern w:val="0"/>
-                <w:szCs w:val="21"/>
-              </w:rPr>
-              <w:t xml:space="preserve">                    </w:t>
-            </w:r>
-            <w:r>
-              <w:rPr>
-                <w:rFonts w:ascii="Arial" w:hAnsi="Arial" w:cs="Arial"/>
-              </w:rPr>
-              <w:t>Change from Previous Period (%)</w:t>
+              <w:jc w:val="left"/>
+              <w:rPr>
+                <w:rFonts w:ascii="Arial" w:hAnsi="Arial" w:cs="Arial"/>
+                <w:kern w:val="0"/>
+                <w:szCs w:val="21"/>
+              </w:rPr>
+            </w:pPr>
+            <w:r>
+              <w:rPr>
+                <w:rFonts w:ascii="Arial" w:hAnsi="Arial" w:cs="Arial"/>
+                <w:kern w:val="0"/>
+                <w:szCs w:val="21"/>
+              </w:rPr>
+              <w:t xml:space="preserve">- </w:t>
+            </w:r>
+            <w:r>
+              <w:rPr>
+                <w:rFonts w:ascii="Arial" w:hAnsi="Arial" w:cs="Arial"/>
+                <w:kern w:val="0"/>
+                <w:szCs w:val="21"/>
+              </w:rPr>
+              <w:t>Marketing Expenses</w:t>
+            </w:r>
+            <w:r>
+              <w:rPr>
+                <w:rFonts w:ascii="Arial" w:hAnsi="Arial" w:cs="Arial" w:hint="eastAsia"/>
+                <w:kern w:val="0"/>
+                <w:szCs w:val="21"/>
+              </w:rPr>
+              <w:t xml:space="preserve"> </w:t>
+            </w:r>
+            <w:r>
+              <w:rPr>
+                <w:rFonts w:ascii="Arial" w:hAnsi="Arial" w:cs="Arial"/>
+                <w:kern w:val="0"/>
+                <w:szCs w:val="21"/>
+              </w:rPr>
+              <w:t>($mln)</w:t>
             </w:r>
           </w:p>
         </w:tc>
@@ -2181,197 +2247,6 @@
           <w:tcPr>
             <w:tcW w:w="1701" w:type="dxa"/>
             <w:shd w:val="clear" w:color="auto" w:fill="FFFFFF" w:themeFill="background1"/>
-          </w:tcPr>
-          <w:p>
-            <w:pPr>
-              <w:widowControl/>
-              <w:spacing w:line="240" w:lineRule="auto"/>
-              <w:jc w:val="right"/>
-              <w:rPr>
-                <w:rFonts w:ascii="Arial" w:hAnsi="Arial" w:cs="Arial"/>
-                <w:kern w:val="0"/>
-                <w:szCs w:val="21"/>
-              </w:rPr>
-            </w:pPr>
-          </w:p>
-        </w:tc>
-      </w:tr>
-      <w:tr>
-        <w:trPr>
-          <w:trHeight w:val="300"/>
-        </w:trPr>
-        <w:tc>
-          <w:tcPr>
-            <w:tcW w:w="6899" w:type="dxa"/>
-            <w:shd w:val="clear" w:color="auto" w:fill="17365D" w:themeFill="text2" w:themeFillShade="BF"/>
-            <w:hideMark/>
-          </w:tcPr>
-          <w:p>
-            <w:pPr>
-              <w:widowControl/>
-              <w:spacing w:line="240" w:lineRule="auto"/>
-              <w:jc w:val="left"/>
-              <w:rPr>
-                <w:rFonts w:ascii="Arial" w:hAnsi="Arial" w:cs="Arial"/>
-                <w:b/>
-                <w:bCs/>
-                <w:kern w:val="0"/>
-                <w:szCs w:val="21"/>
-              </w:rPr>
-            </w:pPr>
-            <w:r>
-              <w:rPr>
-                <w:rFonts w:ascii="Arial" w:hAnsi="Arial" w:cs="Arial"/>
-                <w:b/>
-                <w:bCs/>
-                <w:kern w:val="0"/>
-                <w:szCs w:val="21"/>
-              </w:rPr>
-              <w:t xml:space="preserve">Gross Profit </w:t>
-            </w:r>
-            <w:r>
-              <w:rPr>
-                <w:rFonts w:ascii="Arial" w:hAnsi="Arial" w:cs="Arial" w:hint="eastAsia"/>
-                <w:b/>
-                <w:bCs/>
-                <w:kern w:val="0"/>
-                <w:szCs w:val="21"/>
-              </w:rPr>
-              <w:t>M</w:t>
-            </w:r>
-            <w:r>
-              <w:rPr>
-                <w:rFonts w:ascii="Arial" w:hAnsi="Arial" w:cs="Arial"/>
-                <w:b/>
-                <w:bCs/>
-                <w:kern w:val="0"/>
-                <w:szCs w:val="21"/>
-              </w:rPr>
-              <w:t>argin (%)</w:t>
-            </w:r>
-          </w:p>
-        </w:tc>
-        <w:tc>
-          <w:tcPr>
-            <w:tcW w:w="1147" w:type="dxa"/>
-            <w:shd w:val="clear" w:color="auto" w:fill="17365D" w:themeFill="text2" w:themeFillShade="BF"/>
-          </w:tcPr>
-          <w:p>
-            <w:pPr>
-              <w:widowControl/>
-              <w:spacing w:line="240" w:lineRule="auto"/>
-              <w:jc w:val="right"/>
-              <w:rPr>
-                <w:rFonts w:ascii="Arial" w:hAnsi="Arial" w:cs="Arial"/>
-                <w:kern w:val="0"/>
-                <w:szCs w:val="21"/>
-              </w:rPr>
-            </w:pPr>
-          </w:p>
-        </w:tc>
-        <w:tc>
-          <w:tcPr>
-            <w:tcW w:w="1418" w:type="dxa"/>
-            <w:shd w:val="clear" w:color="auto" w:fill="17365D" w:themeFill="text2" w:themeFillShade="BF"/>
-            <w:hideMark/>
-          </w:tcPr>
-          <w:p>
-            <w:pPr>
-              <w:widowControl/>
-              <w:spacing w:line="240" w:lineRule="auto"/>
-              <w:jc w:val="right"/>
-              <w:rPr>
-                <w:rFonts w:ascii="Arial" w:hAnsi="Arial" w:cs="Arial"/>
-                <w:kern w:val="0"/>
-                <w:szCs w:val="21"/>
-              </w:rPr>
-            </w:pPr>
-            <w:r>
-              <w:rPr>
-                <w:rFonts w:ascii="Arial" w:hAnsi="Arial" w:cs="Arial"/>
-                <w:kern w:val="0"/>
-                <w:szCs w:val="21"/>
-              </w:rPr>
-              <w:t xml:space="preserve">　</w:t>
-            </w:r>
-          </w:p>
-        </w:tc>
-        <w:tc>
-          <w:tcPr>
-            <w:tcW w:w="1701" w:type="dxa"/>
-            <w:shd w:val="clear" w:color="auto" w:fill="17365D" w:themeFill="text2" w:themeFillShade="BF"/>
-            <w:hideMark/>
-          </w:tcPr>
-          <w:p>
-            <w:pPr>
-              <w:widowControl/>
-              <w:spacing w:line="240" w:lineRule="auto"/>
-              <w:jc w:val="right"/>
-              <w:rPr>
-                <w:rFonts w:ascii="Arial" w:hAnsi="Arial" w:cs="Arial"/>
-                <w:kern w:val="0"/>
-                <w:szCs w:val="21"/>
-              </w:rPr>
-            </w:pPr>
-            <w:r>
-              <w:rPr>
-                <w:rFonts w:ascii="Arial" w:hAnsi="Arial" w:cs="Arial"/>
-                <w:kern w:val="0"/>
-                <w:szCs w:val="21"/>
-              </w:rPr>
-              <w:t xml:space="preserve">　</w:t>
-            </w:r>
-          </w:p>
-        </w:tc>
-        <w:tc>
-          <w:tcPr>
-            <w:tcW w:w="1134" w:type="dxa"/>
-            <w:shd w:val="clear" w:color="auto" w:fill="17365D" w:themeFill="text2" w:themeFillShade="BF"/>
-            <w:hideMark/>
-          </w:tcPr>
-          <w:p>
-            <w:pPr>
-              <w:widowControl/>
-              <w:spacing w:line="240" w:lineRule="auto"/>
-              <w:jc w:val="right"/>
-              <w:rPr>
-                <w:rFonts w:ascii="Arial" w:hAnsi="Arial" w:cs="Arial"/>
-                <w:kern w:val="0"/>
-                <w:szCs w:val="21"/>
-              </w:rPr>
-            </w:pPr>
-            <w:r>
-              <w:rPr>
-                <w:rFonts w:ascii="Arial" w:hAnsi="Arial" w:cs="Arial"/>
-                <w:kern w:val="0"/>
-                <w:szCs w:val="21"/>
-              </w:rPr>
-              <w:t xml:space="preserve">　</w:t>
-            </w:r>
-          </w:p>
-        </w:tc>
-        <w:tc>
-          <w:tcPr>
-            <w:tcW w:w="1701" w:type="dxa"/>
-            <w:shd w:val="clear" w:color="auto" w:fill="17365D" w:themeFill="text2" w:themeFillShade="BF"/>
-          </w:tcPr>
-          <w:p>
-            <w:pPr>
-              <w:widowControl/>
-              <w:spacing w:line="240" w:lineRule="auto"/>
-              <w:jc w:val="right"/>
-              <w:rPr>
-                <w:rFonts w:ascii="Arial" w:hAnsi="Arial" w:cs="Arial"/>
-                <w:kern w:val="0"/>
-                <w:szCs w:val="21"/>
-              </w:rPr>
-            </w:pPr>
-          </w:p>
-        </w:tc>
-        <w:tc>
-          <w:tcPr>
-            <w:tcW w:w="1701" w:type="dxa"/>
-            <w:shd w:val="clear" w:color="auto" w:fill="17365D" w:themeFill="text2" w:themeFillShade="BF"/>
           </w:tcPr>
           <w:p>
             <w:pPr>
@@ -2399,8 +2274,14 @@
           </w:tcPr>
           <w:p>
             <w:pPr>
-              <w:widowControl/>
-              <w:spacing w:line="240" w:lineRule="auto"/>
+              <w:pStyle w:val="ListParagraph"/>
+              <w:widowControl/>
+              <w:numPr>
+                <w:ilvl w:val="0"/>
+                <w:numId w:val="1"/>
+              </w:numPr>
+              <w:spacing w:line="240" w:lineRule="auto"/>
+              <w:ind w:firstLineChars="0"/>
               <w:jc w:val="left"/>
               <w:rPr>
                 <w:rFonts w:ascii="Arial" w:hAnsi="Arial" w:cs="Arial"/>
@@ -2410,27 +2291,11 @@
             </w:pPr>
             <w:r>
               <w:rPr>
-                <w:rFonts w:ascii="Arial" w:hAnsi="Arial" w:cs="Arial"/>
-                <w:kern w:val="0"/>
-                <w:szCs w:val="21"/>
-              </w:rPr>
-              <w:t>- Trade and Marketing Expenses</w:t>
-            </w:r>
-            <w:r>
-              <w:rPr>
                 <w:rFonts w:ascii="Arial" w:hAnsi="Arial" w:cs="Arial" w:hint="eastAsia"/>
                 <w:kern w:val="0"/>
                 <w:szCs w:val="21"/>
               </w:rPr>
-              <w:t xml:space="preserve"> </w:t>
-            </w:r>
-            <w:r>
-              <w:rPr>
-                <w:rFonts w:ascii="Arial" w:hAnsi="Arial" w:cs="Arial"/>
-                <w:kern w:val="0"/>
-                <w:szCs w:val="21"/>
-              </w:rPr>
-              <w:t>($mln)</w:t>
+              <w:t>Marketing ($ mln)</w:t>
             </w:r>
           </w:p>
         </w:tc>
@@ -2469,41 +2334,25 @@
                 <w:szCs w:val="21"/>
               </w:rPr>
             </w:pPr>
-            <w:r>
-              <w:rPr>
-                <w:rFonts w:ascii="Arial" w:hAnsi="Arial" w:cs="Arial"/>
-                <w:kern w:val="0"/>
-                <w:szCs w:val="21"/>
-              </w:rPr>
-              <w:t xml:space="preserve">　</w:t>
-            </w:r>
-          </w:p>
-        </w:tc>
-        <w:tc>
-          <w:tcPr>
-            <w:tcW w:w="1701" w:type="dxa"/>
-            <w:shd w:val="clear" w:color="auto" w:fill="FFFFFF" w:themeFill="background1"/>
-            <w:hideMark/>
-          </w:tcPr>
-          <w:p>
-            <w:pPr>
-              <w:widowControl/>
-              <w:spacing w:line="240" w:lineRule="auto"/>
-              <w:jc w:val="right"/>
-              <w:rPr>
-                <w:rFonts w:ascii="Arial" w:hAnsi="Arial" w:cs="Arial"/>
-                <w:kern w:val="0"/>
-                <w:szCs w:val="21"/>
-              </w:rPr>
-            </w:pPr>
-            <w:r>
-              <w:rPr>
-                <w:rFonts w:ascii="Arial" w:hAnsi="Arial" w:cs="Arial"/>
-                <w:kern w:val="0"/>
-                <w:szCs w:val="21"/>
-              </w:rPr>
-              <w:t xml:space="preserve">　</w:t>
-            </w:r>
+          </w:p>
+        </w:tc>
+        <w:tc>
+          <w:tcPr>
+            <w:tcW w:w="1701" w:type="dxa"/>
+            <w:shd w:val="clear" w:color="auto" w:fill="FFFFFF" w:themeFill="background1"/>
+            <w:hideMark/>
+          </w:tcPr>
+          <w:p>
+            <w:pPr>
+              <w:widowControl/>
+              <w:spacing w:line="240" w:lineRule="auto"/>
+              <w:jc w:val="right"/>
+              <w:rPr>
+                <w:rFonts w:ascii="Arial" w:hAnsi="Arial" w:cs="Arial"/>
+                <w:kern w:val="0"/>
+                <w:szCs w:val="21"/>
+              </w:rPr>
+            </w:pPr>
           </w:p>
         </w:tc>
         <w:tc>
@@ -2523,14 +2372,6 @@
                 <w:szCs w:val="21"/>
               </w:rPr>
             </w:pPr>
-            <w:r>
-              <w:rPr>
-                <w:rFonts w:ascii="Arial" w:hAnsi="Arial" w:cs="Arial"/>
-                <w:kern w:val="0"/>
-                <w:szCs w:val="21"/>
-              </w:rPr>
-              <w:t xml:space="preserve">　</w:t>
-            </w:r>
           </w:p>
         </w:tc>
         <w:tc>
@@ -2582,28 +2423,28 @@
           </w:tcPr>
           <w:p>
             <w:pPr>
-              <w:widowControl/>
-              <w:spacing w:line="240" w:lineRule="auto"/>
-              <w:jc w:val="right"/>
-              <w:rPr>
-                <w:rFonts w:ascii="Arial" w:hAnsi="Arial" w:cs="Arial"/>
-                <w:kern w:val="0"/>
-                <w:szCs w:val="21"/>
-              </w:rPr>
-            </w:pPr>
-            <w:r>
-              <w:rPr>
-                <w:rFonts w:ascii="Arial" w:hAnsi="Arial" w:cs="Arial"/>
-                <w:kern w:val="0"/>
-                <w:szCs w:val="21"/>
-              </w:rPr>
-              <w:t xml:space="preserve">                    </w:t>
-            </w:r>
-            <w:r>
-              <w:rPr>
-                <w:rFonts w:ascii="Arial" w:hAnsi="Arial" w:cs="Arial"/>
-              </w:rPr>
-              <w:t>Trade and Marketing Expenses (as % of sales)</w:t>
+              <w:pStyle w:val="ListParagraph"/>
+              <w:widowControl/>
+              <w:numPr>
+                <w:ilvl w:val="0"/>
+                <w:numId w:val="1"/>
+              </w:numPr>
+              <w:spacing w:line="240" w:lineRule="auto"/>
+              <w:ind w:firstLineChars="0"/>
+              <w:jc w:val="left"/>
+              <w:rPr>
+                <w:rFonts w:ascii="Arial" w:hAnsi="Arial" w:cs="Arial" w:hint="eastAsia"/>
+                <w:kern w:val="0"/>
+                <w:szCs w:val="21"/>
+              </w:rPr>
+            </w:pPr>
+            <w:r>
+              <w:rPr>
+                <w:rFonts w:ascii="Arial" w:hAnsi="Arial" w:cs="Arial" w:hint="eastAsia"/>
+                <w:kern w:val="0"/>
+                <w:szCs w:val="21"/>
+              </w:rPr>
+              <w:t>Price Promotions Online ($ mln)</w:t>
             </w:r>
           </w:p>
         </w:tc>
@@ -2642,41 +2483,25 @@
                 <w:szCs w:val="21"/>
               </w:rPr>
             </w:pPr>
-            <w:r>
-              <w:rPr>
-                <w:rFonts w:ascii="Arial" w:hAnsi="Arial" w:cs="Arial"/>
-                <w:kern w:val="0"/>
-                <w:szCs w:val="21"/>
-              </w:rPr>
-              <w:t xml:space="preserve">　</w:t>
-            </w:r>
-          </w:p>
-        </w:tc>
-        <w:tc>
-          <w:tcPr>
-            <w:tcW w:w="1701" w:type="dxa"/>
-            <w:shd w:val="clear" w:color="auto" w:fill="FFFFFF" w:themeFill="background1"/>
-            <w:hideMark/>
-          </w:tcPr>
-          <w:p>
-            <w:pPr>
-              <w:widowControl/>
-              <w:spacing w:line="240" w:lineRule="auto"/>
-              <w:jc w:val="right"/>
-              <w:rPr>
-                <w:rFonts w:ascii="Arial" w:hAnsi="Arial" w:cs="Arial"/>
-                <w:kern w:val="0"/>
-                <w:szCs w:val="21"/>
-              </w:rPr>
-            </w:pPr>
-            <w:r>
-              <w:rPr>
-                <w:rFonts w:ascii="Arial" w:hAnsi="Arial" w:cs="Arial"/>
-                <w:kern w:val="0"/>
-                <w:szCs w:val="21"/>
-              </w:rPr>
-              <w:t xml:space="preserve">　</w:t>
-            </w:r>
+          </w:p>
+        </w:tc>
+        <w:tc>
+          <w:tcPr>
+            <w:tcW w:w="1701" w:type="dxa"/>
+            <w:shd w:val="clear" w:color="auto" w:fill="FFFFFF" w:themeFill="background1"/>
+            <w:hideMark/>
+          </w:tcPr>
+          <w:p>
+            <w:pPr>
+              <w:widowControl/>
+              <w:spacing w:line="240" w:lineRule="auto"/>
+              <w:jc w:val="right"/>
+              <w:rPr>
+                <w:rFonts w:ascii="Arial" w:hAnsi="Arial" w:cs="Arial"/>
+                <w:kern w:val="0"/>
+                <w:szCs w:val="21"/>
+              </w:rPr>
+            </w:pPr>
           </w:p>
         </w:tc>
         <w:tc>
@@ -2696,6 +2521,109 @@
                 <w:szCs w:val="21"/>
               </w:rPr>
             </w:pPr>
+          </w:p>
+        </w:tc>
+        <w:tc>
+          <w:tcPr>
+            <w:tcW w:w="1701" w:type="dxa"/>
+            <w:shd w:val="clear" w:color="auto" w:fill="FFFFFF" w:themeFill="background1"/>
+          </w:tcPr>
+          <w:p>
+            <w:pPr>
+              <w:widowControl/>
+              <w:spacing w:line="240" w:lineRule="auto"/>
+              <w:jc w:val="right"/>
+              <w:rPr>
+                <w:rFonts w:ascii="Arial" w:hAnsi="Arial" w:cs="Arial"/>
+                <w:kern w:val="0"/>
+                <w:szCs w:val="21"/>
+              </w:rPr>
+            </w:pPr>
+          </w:p>
+        </w:tc>
+        <w:tc>
+          <w:tcPr>
+            <w:tcW w:w="1701" w:type="dxa"/>
+            <w:shd w:val="clear" w:color="auto" w:fill="FFFFFF" w:themeFill="background1"/>
+          </w:tcPr>
+          <w:p>
+            <w:pPr>
+              <w:widowControl/>
+              <w:spacing w:line="240" w:lineRule="auto"/>
+              <w:jc w:val="right"/>
+              <w:rPr>
+                <w:rFonts w:ascii="Arial" w:hAnsi="Arial" w:cs="Arial"/>
+                <w:kern w:val="0"/>
+                <w:szCs w:val="21"/>
+              </w:rPr>
+            </w:pPr>
+          </w:p>
+        </w:tc>
+      </w:tr>
+      <w:tr>
+        <w:trPr>
+          <w:trHeight w:val="285"/>
+        </w:trPr>
+        <w:tc>
+          <w:tcPr>
+            <w:tcW w:w="6899" w:type="dxa"/>
+            <w:shd w:val="clear" w:color="auto" w:fill="FFFFFF" w:themeFill="background1"/>
+            <w:hideMark/>
+          </w:tcPr>
+          <w:p>
+            <w:pPr>
+              <w:widowControl/>
+              <w:spacing w:line="240" w:lineRule="auto"/>
+              <w:jc w:val="right"/>
+              <w:rPr>
+                <w:rFonts w:ascii="Arial" w:hAnsi="Arial" w:cs="Arial"/>
+                <w:kern w:val="0"/>
+                <w:szCs w:val="21"/>
+              </w:rPr>
+            </w:pPr>
+            <w:r>
+              <w:rPr>
+                <w:rFonts w:ascii="Arial" w:hAnsi="Arial" w:cs="Arial"/>
+              </w:rPr>
+              <w:t>Marketing Expenses (as % of sales)</w:t>
+            </w:r>
+          </w:p>
+        </w:tc>
+        <w:tc>
+          <w:tcPr>
+            <w:tcW w:w="1147" w:type="dxa"/>
+            <w:shd w:val="clear" w:color="auto" w:fill="C6D9F1" w:themeFill="text2" w:themeFillTint="33"/>
+          </w:tcPr>
+          <w:p>
+            <w:pPr>
+              <w:widowControl/>
+              <w:spacing w:line="240" w:lineRule="auto"/>
+              <w:jc w:val="right"/>
+              <w:rPr>
+                <w:rFonts w:ascii="Arial" w:hAnsi="Arial" w:cs="Arial"/>
+                <w:kern w:val="0"/>
+                <w:szCs w:val="21"/>
+              </w:rPr>
+            </w:pPr>
+          </w:p>
+        </w:tc>
+        <w:tc>
+          <w:tcPr>
+            <w:tcW w:w="1418" w:type="dxa"/>
+            <w:shd w:val="clear" w:color="auto" w:fill="FFFFFF" w:themeFill="background1"/>
+            <w:hideMark/>
+          </w:tcPr>
+          <w:p>
+            <w:pPr>
+              <w:widowControl/>
+              <w:spacing w:line="240" w:lineRule="auto"/>
+              <w:jc w:val="right"/>
+              <w:rPr>
+                <w:rFonts w:ascii="Arial" w:hAnsi="Arial" w:cs="Arial"/>
+                <w:kern w:val="0"/>
+                <w:szCs w:val="21"/>
+              </w:rPr>
+            </w:pPr>
             <w:r>
               <w:rPr>
                 <w:rFonts w:ascii="Arial" w:hAnsi="Arial" w:cs="Arial"/>
@@ -2704,6 +2632,1149 @@
               </w:rPr>
               <w:t xml:space="preserve">　</w:t>
             </w:r>
+          </w:p>
+        </w:tc>
+        <w:tc>
+          <w:tcPr>
+            <w:tcW w:w="1701" w:type="dxa"/>
+            <w:shd w:val="clear" w:color="auto" w:fill="FFFFFF" w:themeFill="background1"/>
+            <w:hideMark/>
+          </w:tcPr>
+          <w:p>
+            <w:pPr>
+              <w:widowControl/>
+              <w:spacing w:line="240" w:lineRule="auto"/>
+              <w:jc w:val="right"/>
+              <w:rPr>
+                <w:rFonts w:ascii="Arial" w:hAnsi="Arial" w:cs="Arial"/>
+                <w:kern w:val="0"/>
+                <w:szCs w:val="21"/>
+              </w:rPr>
+            </w:pPr>
+            <w:r>
+              <w:rPr>
+                <w:rFonts w:ascii="Arial" w:hAnsi="Arial" w:cs="Arial"/>
+                <w:kern w:val="0"/>
+                <w:szCs w:val="21"/>
+              </w:rPr>
+              <w:t xml:space="preserve">　</w:t>
+            </w:r>
+          </w:p>
+        </w:tc>
+        <w:tc>
+          <w:tcPr>
+            <w:tcW w:w="1134" w:type="dxa"/>
+            <w:shd w:val="clear" w:color="auto" w:fill="C6D9F1" w:themeFill="text2" w:themeFillTint="33"/>
+            <w:hideMark/>
+          </w:tcPr>
+          <w:p>
+            <w:pPr>
+              <w:widowControl/>
+              <w:spacing w:line="240" w:lineRule="auto"/>
+              <w:jc w:val="right"/>
+              <w:rPr>
+                <w:rFonts w:ascii="Arial" w:hAnsi="Arial" w:cs="Arial"/>
+                <w:kern w:val="0"/>
+                <w:szCs w:val="21"/>
+              </w:rPr>
+            </w:pPr>
+            <w:r>
+              <w:rPr>
+                <w:rFonts w:ascii="Arial" w:hAnsi="Arial" w:cs="Arial"/>
+                <w:kern w:val="0"/>
+                <w:szCs w:val="21"/>
+              </w:rPr>
+              <w:t xml:space="preserve">　</w:t>
+            </w:r>
+          </w:p>
+        </w:tc>
+        <w:tc>
+          <w:tcPr>
+            <w:tcW w:w="1701" w:type="dxa"/>
+            <w:shd w:val="clear" w:color="auto" w:fill="FFFFFF" w:themeFill="background1"/>
+          </w:tcPr>
+          <w:p>
+            <w:pPr>
+              <w:widowControl/>
+              <w:spacing w:line="240" w:lineRule="auto"/>
+              <w:jc w:val="right"/>
+              <w:rPr>
+                <w:rFonts w:ascii="Arial" w:hAnsi="Arial" w:cs="Arial"/>
+                <w:kern w:val="0"/>
+                <w:szCs w:val="21"/>
+              </w:rPr>
+            </w:pPr>
+          </w:p>
+        </w:tc>
+        <w:tc>
+          <w:tcPr>
+            <w:tcW w:w="1701" w:type="dxa"/>
+            <w:shd w:val="clear" w:color="auto" w:fill="FFFFFF" w:themeFill="background1"/>
+          </w:tcPr>
+          <w:p>
+            <w:pPr>
+              <w:widowControl/>
+              <w:spacing w:line="240" w:lineRule="auto"/>
+              <w:jc w:val="right"/>
+              <w:rPr>
+                <w:rFonts w:ascii="Arial" w:hAnsi="Arial" w:cs="Arial"/>
+                <w:kern w:val="0"/>
+                <w:szCs w:val="21"/>
+              </w:rPr>
+            </w:pPr>
+          </w:p>
+        </w:tc>
+      </w:tr>
+      <w:tr>
+        <w:trPr>
+          <w:trHeight w:val="285"/>
+        </w:trPr>
+        <w:tc>
+          <w:tcPr>
+            <w:tcW w:w="6899" w:type="dxa"/>
+            <w:shd w:val="clear" w:color="auto" w:fill="17365D" w:themeFill="text2" w:themeFillShade="BF"/>
+            <w:hideMark/>
+          </w:tcPr>
+          <w:p>
+            <w:pPr>
+              <w:widowControl/>
+              <w:spacing w:line="240" w:lineRule="auto"/>
+              <w:jc w:val="left"/>
+              <w:rPr>
+                <w:rFonts w:ascii="Arial" w:hAnsi="Arial" w:cs="Arial"/>
+                <w:b/>
+                <w:bCs/>
+                <w:kern w:val="0"/>
+                <w:szCs w:val="21"/>
+              </w:rPr>
+            </w:pPr>
+            <w:r>
+              <w:rPr>
+                <w:rFonts w:ascii="Arial" w:hAnsi="Arial" w:cs="Arial" w:hint="eastAsia"/>
+                <w:b/>
+                <w:bCs/>
+                <w:kern w:val="0"/>
+                <w:szCs w:val="21"/>
+              </w:rPr>
+              <w:t>Trade Profit ($mln)</w:t>
+            </w:r>
+          </w:p>
+        </w:tc>
+        <w:tc>
+          <w:tcPr>
+            <w:tcW w:w="1147" w:type="dxa"/>
+            <w:shd w:val="clear" w:color="auto" w:fill="17365D" w:themeFill="text2" w:themeFillShade="BF"/>
+          </w:tcPr>
+          <w:p>
+            <w:pPr>
+              <w:widowControl/>
+              <w:spacing w:line="240" w:lineRule="auto"/>
+              <w:jc w:val="right"/>
+              <w:rPr>
+                <w:rFonts w:ascii="Arial" w:hAnsi="Arial" w:cs="Arial"/>
+                <w:b/>
+                <w:bCs/>
+                <w:kern w:val="0"/>
+                <w:szCs w:val="21"/>
+              </w:rPr>
+            </w:pPr>
+          </w:p>
+        </w:tc>
+        <w:tc>
+          <w:tcPr>
+            <w:tcW w:w="1418" w:type="dxa"/>
+            <w:shd w:val="clear" w:color="auto" w:fill="17365D" w:themeFill="text2" w:themeFillShade="BF"/>
+            <w:hideMark/>
+          </w:tcPr>
+          <w:p>
+            <w:pPr>
+              <w:widowControl/>
+              <w:spacing w:line="240" w:lineRule="auto"/>
+              <w:jc w:val="right"/>
+              <w:rPr>
+                <w:rFonts w:ascii="Arial" w:hAnsi="Arial" w:cs="Arial"/>
+                <w:b/>
+                <w:bCs/>
+                <w:kern w:val="0"/>
+                <w:szCs w:val="21"/>
+              </w:rPr>
+            </w:pPr>
+          </w:p>
+        </w:tc>
+        <w:tc>
+          <w:tcPr>
+            <w:tcW w:w="1701" w:type="dxa"/>
+            <w:shd w:val="clear" w:color="auto" w:fill="17365D" w:themeFill="text2" w:themeFillShade="BF"/>
+            <w:hideMark/>
+          </w:tcPr>
+          <w:p>
+            <w:pPr>
+              <w:widowControl/>
+              <w:spacing w:line="240" w:lineRule="auto"/>
+              <w:jc w:val="right"/>
+              <w:rPr>
+                <w:rFonts w:ascii="Arial" w:hAnsi="Arial" w:cs="Arial"/>
+                <w:b/>
+                <w:bCs/>
+                <w:kern w:val="0"/>
+                <w:szCs w:val="21"/>
+              </w:rPr>
+            </w:pPr>
+          </w:p>
+        </w:tc>
+        <w:tc>
+          <w:tcPr>
+            <w:tcW w:w="1134" w:type="dxa"/>
+            <w:shd w:val="clear" w:color="auto" w:fill="17365D" w:themeFill="text2" w:themeFillShade="BF"/>
+            <w:hideMark/>
+          </w:tcPr>
+          <w:p>
+            <w:pPr>
+              <w:widowControl/>
+              <w:spacing w:line="240" w:lineRule="auto"/>
+              <w:jc w:val="right"/>
+              <w:rPr>
+                <w:rFonts w:ascii="Arial" w:hAnsi="Arial" w:cs="Arial"/>
+                <w:b/>
+                <w:bCs/>
+                <w:kern w:val="0"/>
+                <w:szCs w:val="21"/>
+              </w:rPr>
+            </w:pPr>
+          </w:p>
+        </w:tc>
+        <w:tc>
+          <w:tcPr>
+            <w:tcW w:w="1701" w:type="dxa"/>
+            <w:shd w:val="clear" w:color="auto" w:fill="17365D" w:themeFill="text2" w:themeFillShade="BF"/>
+          </w:tcPr>
+          <w:p>
+            <w:pPr>
+              <w:widowControl/>
+              <w:spacing w:line="240" w:lineRule="auto"/>
+              <w:jc w:val="right"/>
+              <w:rPr>
+                <w:rFonts w:ascii="Arial" w:hAnsi="Arial" w:cs="Arial"/>
+                <w:b/>
+                <w:bCs/>
+                <w:kern w:val="0"/>
+                <w:szCs w:val="21"/>
+              </w:rPr>
+            </w:pPr>
+          </w:p>
+        </w:tc>
+        <w:tc>
+          <w:tcPr>
+            <w:tcW w:w="1701" w:type="dxa"/>
+            <w:shd w:val="clear" w:color="auto" w:fill="17365D" w:themeFill="text2" w:themeFillShade="BF"/>
+          </w:tcPr>
+          <w:p>
+            <w:pPr>
+              <w:widowControl/>
+              <w:spacing w:line="240" w:lineRule="auto"/>
+              <w:jc w:val="right"/>
+              <w:rPr>
+                <w:rFonts w:ascii="Arial" w:hAnsi="Arial" w:cs="Arial"/>
+                <w:b/>
+                <w:bCs/>
+                <w:kern w:val="0"/>
+                <w:szCs w:val="21"/>
+              </w:rPr>
+            </w:pPr>
+          </w:p>
+        </w:tc>
+      </w:tr>
+      <w:tr>
+        <w:trPr>
+          <w:trHeight w:val="285"/>
+        </w:trPr>
+        <w:tc>
+          <w:tcPr>
+            <w:tcW w:w="6899" w:type="dxa"/>
+            <w:shd w:val="clear" w:color="auto" w:fill="FFFFFF" w:themeFill="background1"/>
+            <w:hideMark/>
+          </w:tcPr>
+          <w:p>
+            <w:pPr>
+              <w:widowControl/>
+              <w:spacing w:line="240" w:lineRule="auto"/>
+              <w:jc w:val="right"/>
+              <w:rPr>
+                <w:rFonts w:ascii="Arial" w:hAnsi="Arial" w:cs="Arial" w:hint="eastAsia"/>
+                <w:kern w:val="0"/>
+                <w:szCs w:val="21"/>
+              </w:rPr>
+            </w:pPr>
+            <w:r>
+              <w:rPr>
+                <w:rFonts w:ascii="Arial" w:hAnsi="Arial" w:cs="Arial"/>
+                <w:kern w:val="0"/>
+                <w:szCs w:val="21"/>
+              </w:rPr>
+              <w:t xml:space="preserve">                    </w:t>
+            </w:r>
+            <w:r>
+              <w:rPr>
+                <w:rFonts w:ascii="Arial" w:hAnsi="Arial" w:cs="Arial"/>
+              </w:rPr>
+              <w:t>Change from Previous Period (%)</w:t>
+            </w:r>
+          </w:p>
+        </w:tc>
+        <w:tc>
+          <w:tcPr>
+            <w:tcW w:w="1147" w:type="dxa"/>
+            <w:shd w:val="clear" w:color="auto" w:fill="C6D9F1" w:themeFill="text2" w:themeFillTint="33"/>
+          </w:tcPr>
+          <w:p>
+            <w:pPr>
+              <w:widowControl/>
+              <w:spacing w:line="240" w:lineRule="auto"/>
+              <w:jc w:val="right"/>
+              <w:rPr>
+                <w:rFonts w:ascii="Arial" w:hAnsi="Arial" w:cs="Arial"/>
+                <w:kern w:val="0"/>
+                <w:szCs w:val="21"/>
+              </w:rPr>
+            </w:pPr>
+          </w:p>
+        </w:tc>
+        <w:tc>
+          <w:tcPr>
+            <w:tcW w:w="1418" w:type="dxa"/>
+            <w:shd w:val="clear" w:color="auto" w:fill="FFFFFF" w:themeFill="background1"/>
+            <w:hideMark/>
+          </w:tcPr>
+          <w:p>
+            <w:pPr>
+              <w:widowControl/>
+              <w:spacing w:line="240" w:lineRule="auto"/>
+              <w:jc w:val="right"/>
+              <w:rPr>
+                <w:rFonts w:ascii="Arial" w:hAnsi="Arial" w:cs="Arial"/>
+                <w:kern w:val="0"/>
+                <w:szCs w:val="21"/>
+              </w:rPr>
+            </w:pPr>
+          </w:p>
+        </w:tc>
+        <w:tc>
+          <w:tcPr>
+            <w:tcW w:w="1701" w:type="dxa"/>
+            <w:shd w:val="clear" w:color="auto" w:fill="FFFFFF" w:themeFill="background1"/>
+            <w:hideMark/>
+          </w:tcPr>
+          <w:p>
+            <w:pPr>
+              <w:widowControl/>
+              <w:spacing w:line="240" w:lineRule="auto"/>
+              <w:jc w:val="right"/>
+              <w:rPr>
+                <w:rFonts w:ascii="Arial" w:hAnsi="Arial" w:cs="Arial"/>
+                <w:kern w:val="0"/>
+                <w:szCs w:val="21"/>
+              </w:rPr>
+            </w:pPr>
+          </w:p>
+        </w:tc>
+        <w:tc>
+          <w:tcPr>
+            <w:tcW w:w="1134" w:type="dxa"/>
+            <w:shd w:val="clear" w:color="auto" w:fill="C6D9F1" w:themeFill="text2" w:themeFillTint="33"/>
+            <w:hideMark/>
+          </w:tcPr>
+          <w:p>
+            <w:pPr>
+              <w:widowControl/>
+              <w:spacing w:line="240" w:lineRule="auto"/>
+              <w:jc w:val="right"/>
+              <w:rPr>
+                <w:rFonts w:ascii="Arial" w:hAnsi="Arial" w:cs="Arial"/>
+                <w:kern w:val="0"/>
+                <w:szCs w:val="21"/>
+              </w:rPr>
+            </w:pPr>
+          </w:p>
+        </w:tc>
+        <w:tc>
+          <w:tcPr>
+            <w:tcW w:w="1701" w:type="dxa"/>
+            <w:shd w:val="clear" w:color="auto" w:fill="FFFFFF" w:themeFill="background1"/>
+          </w:tcPr>
+          <w:p>
+            <w:pPr>
+              <w:widowControl/>
+              <w:spacing w:line="240" w:lineRule="auto"/>
+              <w:jc w:val="right"/>
+              <w:rPr>
+                <w:rFonts w:ascii="Arial" w:hAnsi="Arial" w:cs="Arial"/>
+                <w:kern w:val="0"/>
+                <w:szCs w:val="21"/>
+              </w:rPr>
+            </w:pPr>
+          </w:p>
+        </w:tc>
+        <w:tc>
+          <w:tcPr>
+            <w:tcW w:w="1701" w:type="dxa"/>
+            <w:shd w:val="clear" w:color="auto" w:fill="FFFFFF" w:themeFill="background1"/>
+          </w:tcPr>
+          <w:p>
+            <w:pPr>
+              <w:widowControl/>
+              <w:spacing w:line="240" w:lineRule="auto"/>
+              <w:jc w:val="right"/>
+              <w:rPr>
+                <w:rFonts w:ascii="Arial" w:hAnsi="Arial" w:cs="Arial"/>
+                <w:kern w:val="0"/>
+                <w:szCs w:val="21"/>
+              </w:rPr>
+            </w:pPr>
+          </w:p>
+        </w:tc>
+      </w:tr>
+      <w:tr>
+        <w:trPr>
+          <w:trHeight w:val="285"/>
+        </w:trPr>
+        <w:tc>
+          <w:tcPr>
+            <w:tcW w:w="6899" w:type="dxa"/>
+            <w:shd w:val="clear" w:color="auto" w:fill="17365D" w:themeFill="text2" w:themeFillShade="BF"/>
+            <w:hideMark/>
+          </w:tcPr>
+          <w:p>
+            <w:pPr>
+              <w:widowControl/>
+              <w:spacing w:line="240" w:lineRule="auto"/>
+              <w:jc w:val="left"/>
+              <w:rPr>
+                <w:rFonts w:ascii="Arial" w:hAnsi="Arial" w:cs="Arial" w:hint="eastAsia"/>
+                <w:kern w:val="0"/>
+                <w:szCs w:val="21"/>
+              </w:rPr>
+            </w:pPr>
+            <w:r>
+              <w:rPr>
+                <w:rFonts w:ascii="Arial" w:hAnsi="Arial" w:cs="Arial" w:hint="eastAsia"/>
+                <w:b/>
+                <w:bCs/>
+                <w:kern w:val="0"/>
+                <w:szCs w:val="21"/>
+              </w:rPr>
+              <w:t>Trade</w:t>
+            </w:r>
+            <w:r>
+              <w:rPr>
+                <w:rFonts w:ascii="Arial" w:hAnsi="Arial" w:cs="Arial"/>
+                <w:b/>
+                <w:bCs/>
+                <w:kern w:val="0"/>
+                <w:szCs w:val="21"/>
+              </w:rPr>
+              <w:t xml:space="preserve"> Profit </w:t>
+            </w:r>
+            <w:r>
+              <w:rPr>
+                <w:rFonts w:ascii="Arial" w:hAnsi="Arial" w:cs="Arial" w:hint="eastAsia"/>
+                <w:b/>
+                <w:bCs/>
+                <w:kern w:val="0"/>
+                <w:szCs w:val="21"/>
+              </w:rPr>
+              <w:t>M</w:t>
+            </w:r>
+            <w:r>
+              <w:rPr>
+                <w:rFonts w:ascii="Arial" w:hAnsi="Arial" w:cs="Arial"/>
+                <w:b/>
+                <w:bCs/>
+                <w:kern w:val="0"/>
+                <w:szCs w:val="21"/>
+              </w:rPr>
+              <w:t>argin (%)</w:t>
+            </w:r>
+          </w:p>
+        </w:tc>
+        <w:tc>
+          <w:tcPr>
+            <w:tcW w:w="1147" w:type="dxa"/>
+            <w:shd w:val="clear" w:color="auto" w:fill="17365D" w:themeFill="text2" w:themeFillShade="BF"/>
+          </w:tcPr>
+          <w:p>
+            <w:pPr>
+              <w:widowControl/>
+              <w:spacing w:line="240" w:lineRule="auto"/>
+              <w:jc w:val="right"/>
+              <w:rPr>
+                <w:rFonts w:ascii="Arial" w:hAnsi="Arial" w:cs="Arial"/>
+                <w:kern w:val="0"/>
+                <w:szCs w:val="21"/>
+              </w:rPr>
+            </w:pPr>
+          </w:p>
+        </w:tc>
+        <w:tc>
+          <w:tcPr>
+            <w:tcW w:w="1418" w:type="dxa"/>
+            <w:shd w:val="clear" w:color="auto" w:fill="17365D" w:themeFill="text2" w:themeFillShade="BF"/>
+            <w:hideMark/>
+          </w:tcPr>
+          <w:p>
+            <w:pPr>
+              <w:widowControl/>
+              <w:spacing w:line="240" w:lineRule="auto"/>
+              <w:jc w:val="right"/>
+              <w:rPr>
+                <w:rFonts w:ascii="Arial" w:hAnsi="Arial" w:cs="Arial"/>
+                <w:kern w:val="0"/>
+                <w:szCs w:val="21"/>
+              </w:rPr>
+            </w:pPr>
+          </w:p>
+        </w:tc>
+        <w:tc>
+          <w:tcPr>
+            <w:tcW w:w="1701" w:type="dxa"/>
+            <w:shd w:val="clear" w:color="auto" w:fill="17365D" w:themeFill="text2" w:themeFillShade="BF"/>
+            <w:hideMark/>
+          </w:tcPr>
+          <w:p>
+            <w:pPr>
+              <w:widowControl/>
+              <w:spacing w:line="240" w:lineRule="auto"/>
+              <w:jc w:val="right"/>
+              <w:rPr>
+                <w:rFonts w:ascii="Arial" w:hAnsi="Arial" w:cs="Arial"/>
+                <w:kern w:val="0"/>
+                <w:szCs w:val="21"/>
+              </w:rPr>
+            </w:pPr>
+          </w:p>
+        </w:tc>
+        <w:tc>
+          <w:tcPr>
+            <w:tcW w:w="1134" w:type="dxa"/>
+            <w:shd w:val="clear" w:color="auto" w:fill="17365D" w:themeFill="text2" w:themeFillShade="BF"/>
+            <w:hideMark/>
+          </w:tcPr>
+          <w:p>
+            <w:pPr>
+              <w:widowControl/>
+              <w:spacing w:line="240" w:lineRule="auto"/>
+              <w:jc w:val="right"/>
+              <w:rPr>
+                <w:rFonts w:ascii="Arial" w:hAnsi="Arial" w:cs="Arial"/>
+                <w:kern w:val="0"/>
+                <w:szCs w:val="21"/>
+              </w:rPr>
+            </w:pPr>
+          </w:p>
+        </w:tc>
+        <w:tc>
+          <w:tcPr>
+            <w:tcW w:w="1701" w:type="dxa"/>
+            <w:shd w:val="clear" w:color="auto" w:fill="17365D" w:themeFill="text2" w:themeFillShade="BF"/>
+          </w:tcPr>
+          <w:p>
+            <w:pPr>
+              <w:widowControl/>
+              <w:spacing w:line="240" w:lineRule="auto"/>
+              <w:jc w:val="right"/>
+              <w:rPr>
+                <w:rFonts w:ascii="Arial" w:hAnsi="Arial" w:cs="Arial"/>
+                <w:kern w:val="0"/>
+                <w:szCs w:val="21"/>
+              </w:rPr>
+            </w:pPr>
+          </w:p>
+        </w:tc>
+        <w:tc>
+          <w:tcPr>
+            <w:tcW w:w="1701" w:type="dxa"/>
+            <w:shd w:val="clear" w:color="auto" w:fill="17365D" w:themeFill="text2" w:themeFillShade="BF"/>
+          </w:tcPr>
+          <w:p>
+            <w:pPr>
+              <w:widowControl/>
+              <w:spacing w:line="240" w:lineRule="auto"/>
+              <w:jc w:val="right"/>
+              <w:rPr>
+                <w:rFonts w:ascii="Arial" w:hAnsi="Arial" w:cs="Arial"/>
+                <w:kern w:val="0"/>
+                <w:szCs w:val="21"/>
+              </w:rPr>
+            </w:pPr>
+          </w:p>
+        </w:tc>
+      </w:tr>
+      <w:tr>
+        <w:trPr>
+          <w:trHeight w:val="285"/>
+        </w:trPr>
+        <w:tc>
+          <w:tcPr>
+            <w:tcW w:w="6899" w:type="dxa"/>
+            <w:shd w:val="clear" w:color="auto" w:fill="FFFFFF" w:themeFill="background1"/>
+            <w:hideMark/>
+          </w:tcPr>
+          <w:p>
+            <w:pPr>
+              <w:widowControl/>
+              <w:spacing w:line="240" w:lineRule="auto"/>
+              <w:jc w:val="left"/>
+              <w:rPr>
+                <w:rFonts w:ascii="Arial" w:hAnsi="Arial" w:cs="Arial"/>
+                <w:kern w:val="0"/>
+                <w:szCs w:val="21"/>
+              </w:rPr>
+            </w:pPr>
+            <w:r>
+              <w:rPr>
+                <w:rFonts w:ascii="Arial" w:hAnsi="Arial" w:cs="Arial" w:hint="eastAsia"/>
+                <w:kern w:val="0"/>
+                <w:szCs w:val="21"/>
+              </w:rPr>
+              <w:t>-</w:t>
+            </w:r>
+            <w:r>
+              <w:rPr>
+                <w:rFonts w:ascii="Arial" w:hAnsi="Arial" w:cs="Arial"/>
+                <w:kern w:val="0"/>
+                <w:szCs w:val="21"/>
+              </w:rPr>
+              <w:t xml:space="preserve"> </w:t>
+            </w:r>
+            <w:r>
+              <w:rPr>
+                <w:rFonts w:ascii="Arial" w:hAnsi="Arial" w:cs="Arial" w:hint="eastAsia"/>
+                <w:kern w:val="0"/>
+                <w:szCs w:val="21"/>
+              </w:rPr>
+              <w:t>Trade Expenses</w:t>
+            </w:r>
+          </w:p>
+        </w:tc>
+        <w:tc>
+          <w:tcPr>
+            <w:tcW w:w="1147" w:type="dxa"/>
+            <w:shd w:val="clear" w:color="auto" w:fill="C6D9F1" w:themeFill="text2" w:themeFillTint="33"/>
+          </w:tcPr>
+          <w:p>
+            <w:pPr>
+              <w:widowControl/>
+              <w:spacing w:line="240" w:lineRule="auto"/>
+              <w:jc w:val="right"/>
+              <w:rPr>
+                <w:rFonts w:ascii="Arial" w:hAnsi="Arial" w:cs="Arial"/>
+                <w:kern w:val="0"/>
+                <w:szCs w:val="21"/>
+              </w:rPr>
+            </w:pPr>
+          </w:p>
+        </w:tc>
+        <w:tc>
+          <w:tcPr>
+            <w:tcW w:w="1418" w:type="dxa"/>
+            <w:shd w:val="clear" w:color="auto" w:fill="FFFFFF" w:themeFill="background1"/>
+            <w:hideMark/>
+          </w:tcPr>
+          <w:p>
+            <w:pPr>
+              <w:widowControl/>
+              <w:spacing w:line="240" w:lineRule="auto"/>
+              <w:jc w:val="right"/>
+              <w:rPr>
+                <w:rFonts w:ascii="Arial" w:hAnsi="Arial" w:cs="Arial"/>
+                <w:kern w:val="0"/>
+                <w:szCs w:val="21"/>
+              </w:rPr>
+            </w:pPr>
+          </w:p>
+        </w:tc>
+        <w:tc>
+          <w:tcPr>
+            <w:tcW w:w="1701" w:type="dxa"/>
+            <w:shd w:val="clear" w:color="auto" w:fill="FFFFFF" w:themeFill="background1"/>
+            <w:hideMark/>
+          </w:tcPr>
+          <w:p>
+            <w:pPr>
+              <w:widowControl/>
+              <w:spacing w:line="240" w:lineRule="auto"/>
+              <w:jc w:val="right"/>
+              <w:rPr>
+                <w:rFonts w:ascii="Arial" w:hAnsi="Arial" w:cs="Arial"/>
+                <w:kern w:val="0"/>
+                <w:szCs w:val="21"/>
+              </w:rPr>
+            </w:pPr>
+          </w:p>
+        </w:tc>
+        <w:tc>
+          <w:tcPr>
+            <w:tcW w:w="1134" w:type="dxa"/>
+            <w:shd w:val="clear" w:color="auto" w:fill="C6D9F1" w:themeFill="text2" w:themeFillTint="33"/>
+            <w:hideMark/>
+          </w:tcPr>
+          <w:p>
+            <w:pPr>
+              <w:widowControl/>
+              <w:spacing w:line="240" w:lineRule="auto"/>
+              <w:jc w:val="right"/>
+              <w:rPr>
+                <w:rFonts w:ascii="Arial" w:hAnsi="Arial" w:cs="Arial"/>
+                <w:kern w:val="0"/>
+                <w:szCs w:val="21"/>
+              </w:rPr>
+            </w:pPr>
+          </w:p>
+        </w:tc>
+        <w:tc>
+          <w:tcPr>
+            <w:tcW w:w="1701" w:type="dxa"/>
+            <w:shd w:val="clear" w:color="auto" w:fill="FFFFFF" w:themeFill="background1"/>
+          </w:tcPr>
+          <w:p>
+            <w:pPr>
+              <w:widowControl/>
+              <w:spacing w:line="240" w:lineRule="auto"/>
+              <w:jc w:val="right"/>
+              <w:rPr>
+                <w:rFonts w:ascii="Arial" w:hAnsi="Arial" w:cs="Arial"/>
+                <w:kern w:val="0"/>
+                <w:szCs w:val="21"/>
+              </w:rPr>
+            </w:pPr>
+          </w:p>
+        </w:tc>
+        <w:tc>
+          <w:tcPr>
+            <w:tcW w:w="1701" w:type="dxa"/>
+            <w:shd w:val="clear" w:color="auto" w:fill="FFFFFF" w:themeFill="background1"/>
+          </w:tcPr>
+          <w:p>
+            <w:pPr>
+              <w:widowControl/>
+              <w:spacing w:line="240" w:lineRule="auto"/>
+              <w:jc w:val="right"/>
+              <w:rPr>
+                <w:rFonts w:ascii="Arial" w:hAnsi="Arial" w:cs="Arial"/>
+                <w:kern w:val="0"/>
+                <w:szCs w:val="21"/>
+              </w:rPr>
+            </w:pPr>
+          </w:p>
+        </w:tc>
+      </w:tr>
+      <w:tr>
+        <w:trPr>
+          <w:trHeight w:val="285"/>
+        </w:trPr>
+        <w:tc>
+          <w:tcPr>
+            <w:tcW w:w="6899" w:type="dxa"/>
+            <w:shd w:val="clear" w:color="auto" w:fill="FFFFFF" w:themeFill="background1"/>
+            <w:hideMark/>
+          </w:tcPr>
+          <w:p>
+            <w:pPr>
+              <w:pStyle w:val="ListParagraph"/>
+              <w:widowControl/>
+              <w:numPr>
+                <w:ilvl w:val="0"/>
+                <w:numId w:val="5"/>
+              </w:numPr>
+              <w:spacing w:line="240" w:lineRule="auto"/>
+              <w:ind w:firstLineChars="0"/>
+              <w:jc w:val="left"/>
+              <w:rPr>
+                <w:rFonts w:ascii="Arial" w:hAnsi="Arial" w:cs="Arial"/>
+                <w:kern w:val="0"/>
+                <w:szCs w:val="21"/>
+              </w:rPr>
+            </w:pPr>
+            <w:r>
+              <w:rPr>
+                <w:rFonts w:ascii="Arial" w:hAnsi="Arial" w:cs="Arial" w:hint="eastAsia"/>
+                <w:kern w:val="0"/>
+                <w:szCs w:val="21"/>
+              </w:rPr>
+              <w:t>B&amp;M Trade Support ($ mln)</w:t>
+            </w:r>
+          </w:p>
+        </w:tc>
+        <w:tc>
+          <w:tcPr>
+            <w:tcW w:w="1147" w:type="dxa"/>
+            <w:shd w:val="clear" w:color="auto" w:fill="C6D9F1" w:themeFill="text2" w:themeFillTint="33"/>
+          </w:tcPr>
+          <w:p>
+            <w:pPr>
+              <w:widowControl/>
+              <w:spacing w:line="240" w:lineRule="auto"/>
+              <w:jc w:val="right"/>
+              <w:rPr>
+                <w:rFonts w:ascii="Arial" w:hAnsi="Arial" w:cs="Arial"/>
+                <w:kern w:val="0"/>
+                <w:szCs w:val="21"/>
+              </w:rPr>
+            </w:pPr>
+          </w:p>
+        </w:tc>
+        <w:tc>
+          <w:tcPr>
+            <w:tcW w:w="1418" w:type="dxa"/>
+            <w:shd w:val="clear" w:color="auto" w:fill="FFFFFF" w:themeFill="background1"/>
+            <w:hideMark/>
+          </w:tcPr>
+          <w:p>
+            <w:pPr>
+              <w:widowControl/>
+              <w:spacing w:line="240" w:lineRule="auto"/>
+              <w:jc w:val="right"/>
+              <w:rPr>
+                <w:rFonts w:ascii="Arial" w:hAnsi="Arial" w:cs="Arial"/>
+                <w:kern w:val="0"/>
+                <w:szCs w:val="21"/>
+              </w:rPr>
+            </w:pPr>
+          </w:p>
+        </w:tc>
+        <w:tc>
+          <w:tcPr>
+            <w:tcW w:w="1701" w:type="dxa"/>
+            <w:shd w:val="clear" w:color="auto" w:fill="FFFFFF" w:themeFill="background1"/>
+            <w:hideMark/>
+          </w:tcPr>
+          <w:p>
+            <w:pPr>
+              <w:widowControl/>
+              <w:spacing w:line="240" w:lineRule="auto"/>
+              <w:jc w:val="right"/>
+              <w:rPr>
+                <w:rFonts w:ascii="Arial" w:hAnsi="Arial" w:cs="Arial"/>
+                <w:kern w:val="0"/>
+                <w:szCs w:val="21"/>
+              </w:rPr>
+            </w:pPr>
+          </w:p>
+        </w:tc>
+        <w:tc>
+          <w:tcPr>
+            <w:tcW w:w="1134" w:type="dxa"/>
+            <w:shd w:val="clear" w:color="auto" w:fill="C6D9F1" w:themeFill="text2" w:themeFillTint="33"/>
+            <w:hideMark/>
+          </w:tcPr>
+          <w:p>
+            <w:pPr>
+              <w:widowControl/>
+              <w:spacing w:line="240" w:lineRule="auto"/>
+              <w:jc w:val="right"/>
+              <w:rPr>
+                <w:rFonts w:ascii="Arial" w:hAnsi="Arial" w:cs="Arial"/>
+                <w:kern w:val="0"/>
+                <w:szCs w:val="21"/>
+              </w:rPr>
+            </w:pPr>
+          </w:p>
+        </w:tc>
+        <w:tc>
+          <w:tcPr>
+            <w:tcW w:w="1701" w:type="dxa"/>
+            <w:shd w:val="clear" w:color="auto" w:fill="FFFFFF" w:themeFill="background1"/>
+          </w:tcPr>
+          <w:p>
+            <w:pPr>
+              <w:widowControl/>
+              <w:spacing w:line="240" w:lineRule="auto"/>
+              <w:jc w:val="right"/>
+              <w:rPr>
+                <w:rFonts w:ascii="Arial" w:hAnsi="Arial" w:cs="Arial"/>
+                <w:kern w:val="0"/>
+                <w:szCs w:val="21"/>
+              </w:rPr>
+            </w:pPr>
+          </w:p>
+        </w:tc>
+        <w:tc>
+          <w:tcPr>
+            <w:tcW w:w="1701" w:type="dxa"/>
+            <w:shd w:val="clear" w:color="auto" w:fill="FFFFFF" w:themeFill="background1"/>
+          </w:tcPr>
+          <w:p>
+            <w:pPr>
+              <w:widowControl/>
+              <w:spacing w:line="240" w:lineRule="auto"/>
+              <w:jc w:val="right"/>
+              <w:rPr>
+                <w:rFonts w:ascii="Arial" w:hAnsi="Arial" w:cs="Arial"/>
+                <w:kern w:val="0"/>
+                <w:szCs w:val="21"/>
+              </w:rPr>
+            </w:pPr>
+          </w:p>
+        </w:tc>
+      </w:tr>
+      <w:tr>
+        <w:trPr>
+          <w:trHeight w:val="285"/>
+        </w:trPr>
+        <w:tc>
+          <w:tcPr>
+            <w:tcW w:w="6899" w:type="dxa"/>
+            <w:shd w:val="clear" w:color="auto" w:fill="FFFFFF" w:themeFill="background1"/>
+            <w:hideMark/>
+          </w:tcPr>
+          <w:p>
+            <w:pPr>
+              <w:pStyle w:val="ListParagraph"/>
+              <w:widowControl/>
+              <w:numPr>
+                <w:ilvl w:val="0"/>
+                <w:numId w:val="5"/>
+              </w:numPr>
+              <w:spacing w:line="240" w:lineRule="auto"/>
+              <w:ind w:firstLineChars="0"/>
+              <w:jc w:val="left"/>
+              <w:rPr>
+                <w:rFonts w:ascii="Arial" w:hAnsi="Arial" w:cs="Arial"/>
+                <w:kern w:val="0"/>
+                <w:szCs w:val="21"/>
+              </w:rPr>
+            </w:pPr>
+            <w:r>
+              <w:rPr>
+                <w:rFonts w:ascii="Arial" w:hAnsi="Arial" w:cs="Arial" w:hint="eastAsia"/>
+                <w:kern w:val="0"/>
+                <w:szCs w:val="21"/>
+              </w:rPr>
+              <w:t>eMall Commission ($ mln)</w:t>
+            </w:r>
+          </w:p>
+        </w:tc>
+        <w:tc>
+          <w:tcPr>
+            <w:tcW w:w="1147" w:type="dxa"/>
+            <w:shd w:val="clear" w:color="auto" w:fill="C6D9F1" w:themeFill="text2" w:themeFillTint="33"/>
+          </w:tcPr>
+          <w:p>
+            <w:pPr>
+              <w:widowControl/>
+              <w:spacing w:line="240" w:lineRule="auto"/>
+              <w:jc w:val="right"/>
+              <w:rPr>
+                <w:rFonts w:ascii="Arial" w:hAnsi="Arial" w:cs="Arial"/>
+                <w:kern w:val="0"/>
+                <w:szCs w:val="21"/>
+              </w:rPr>
+            </w:pPr>
+          </w:p>
+        </w:tc>
+        <w:tc>
+          <w:tcPr>
+            <w:tcW w:w="1418" w:type="dxa"/>
+            <w:shd w:val="clear" w:color="auto" w:fill="FFFFFF" w:themeFill="background1"/>
+            <w:hideMark/>
+          </w:tcPr>
+          <w:p>
+            <w:pPr>
+              <w:widowControl/>
+              <w:spacing w:line="240" w:lineRule="auto"/>
+              <w:jc w:val="right"/>
+              <w:rPr>
+                <w:rFonts w:ascii="Arial" w:hAnsi="Arial" w:cs="Arial"/>
+                <w:kern w:val="0"/>
+                <w:szCs w:val="21"/>
+              </w:rPr>
+            </w:pPr>
+          </w:p>
+        </w:tc>
+        <w:tc>
+          <w:tcPr>
+            <w:tcW w:w="1701" w:type="dxa"/>
+            <w:shd w:val="clear" w:color="auto" w:fill="FFFFFF" w:themeFill="background1"/>
+            <w:hideMark/>
+          </w:tcPr>
+          <w:p>
+            <w:pPr>
+              <w:widowControl/>
+              <w:spacing w:line="240" w:lineRule="auto"/>
+              <w:jc w:val="right"/>
+              <w:rPr>
+                <w:rFonts w:ascii="Arial" w:hAnsi="Arial" w:cs="Arial"/>
+                <w:kern w:val="0"/>
+                <w:szCs w:val="21"/>
+              </w:rPr>
+            </w:pPr>
+          </w:p>
+        </w:tc>
+        <w:tc>
+          <w:tcPr>
+            <w:tcW w:w="1134" w:type="dxa"/>
+            <w:shd w:val="clear" w:color="auto" w:fill="C6D9F1" w:themeFill="text2" w:themeFillTint="33"/>
+            <w:hideMark/>
+          </w:tcPr>
+          <w:p>
+            <w:pPr>
+              <w:widowControl/>
+              <w:spacing w:line="240" w:lineRule="auto"/>
+              <w:jc w:val="right"/>
+              <w:rPr>
+                <w:rFonts w:ascii="Arial" w:hAnsi="Arial" w:cs="Arial"/>
+                <w:kern w:val="0"/>
+                <w:szCs w:val="21"/>
+              </w:rPr>
+            </w:pPr>
+          </w:p>
+        </w:tc>
+        <w:tc>
+          <w:tcPr>
+            <w:tcW w:w="1701" w:type="dxa"/>
+            <w:shd w:val="clear" w:color="auto" w:fill="FFFFFF" w:themeFill="background1"/>
+          </w:tcPr>
+          <w:p>
+            <w:pPr>
+              <w:widowControl/>
+              <w:spacing w:line="240" w:lineRule="auto"/>
+              <w:jc w:val="right"/>
+              <w:rPr>
+                <w:rFonts w:ascii="Arial" w:hAnsi="Arial" w:cs="Arial"/>
+                <w:kern w:val="0"/>
+                <w:szCs w:val="21"/>
+              </w:rPr>
+            </w:pPr>
+          </w:p>
+        </w:tc>
+        <w:tc>
+          <w:tcPr>
+            <w:tcW w:w="1701" w:type="dxa"/>
+            <w:shd w:val="clear" w:color="auto" w:fill="FFFFFF" w:themeFill="background1"/>
+          </w:tcPr>
+          <w:p>
+            <w:pPr>
+              <w:widowControl/>
+              <w:spacing w:line="240" w:lineRule="auto"/>
+              <w:jc w:val="right"/>
+              <w:rPr>
+                <w:rFonts w:ascii="Arial" w:hAnsi="Arial" w:cs="Arial"/>
+                <w:kern w:val="0"/>
+                <w:szCs w:val="21"/>
+              </w:rPr>
+            </w:pPr>
+          </w:p>
+        </w:tc>
+      </w:tr>
+      <w:tr>
+        <w:trPr>
+          <w:trHeight w:val="285"/>
+        </w:trPr>
+        <w:tc>
+          <w:tcPr>
+            <w:tcW w:w="6899" w:type="dxa"/>
+            <w:shd w:val="clear" w:color="auto" w:fill="FFFFFF" w:themeFill="background1"/>
+            <w:hideMark/>
+          </w:tcPr>
+          <w:p>
+            <w:pPr>
+              <w:pStyle w:val="ListParagraph"/>
+              <w:widowControl/>
+              <w:numPr>
+                <w:ilvl w:val="0"/>
+                <w:numId w:val="5"/>
+              </w:numPr>
+              <w:spacing w:line="240" w:lineRule="auto"/>
+              <w:ind w:firstLineChars="0"/>
+              <w:jc w:val="left"/>
+              <w:rPr>
+                <w:rFonts w:ascii="Arial" w:hAnsi="Arial" w:cs="Arial"/>
+                <w:kern w:val="0"/>
+                <w:szCs w:val="21"/>
+              </w:rPr>
+            </w:pPr>
+            <w:r>
+              <w:rPr>
+                <w:rFonts w:ascii="Arial" w:hAnsi="Arial" w:cs="Arial" w:hint="eastAsia"/>
+                <w:kern w:val="0"/>
+                <w:szCs w:val="21"/>
+              </w:rPr>
+              <w:t>Service Cost ($ mln)</w:t>
+            </w:r>
+          </w:p>
+        </w:tc>
+        <w:tc>
+          <w:tcPr>
+            <w:tcW w:w="1147" w:type="dxa"/>
+            <w:shd w:val="clear" w:color="auto" w:fill="C6D9F1" w:themeFill="text2" w:themeFillTint="33"/>
+          </w:tcPr>
+          <w:p>
+            <w:pPr>
+              <w:widowControl/>
+              <w:spacing w:line="240" w:lineRule="auto"/>
+              <w:jc w:val="right"/>
+              <w:rPr>
+                <w:rFonts w:ascii="Arial" w:hAnsi="Arial" w:cs="Arial"/>
+                <w:kern w:val="0"/>
+                <w:szCs w:val="21"/>
+              </w:rPr>
+            </w:pPr>
+          </w:p>
+        </w:tc>
+        <w:tc>
+          <w:tcPr>
+            <w:tcW w:w="1418" w:type="dxa"/>
+            <w:shd w:val="clear" w:color="auto" w:fill="FFFFFF" w:themeFill="background1"/>
+            <w:hideMark/>
+          </w:tcPr>
+          <w:p>
+            <w:pPr>
+              <w:widowControl/>
+              <w:spacing w:line="240" w:lineRule="auto"/>
+              <w:jc w:val="right"/>
+              <w:rPr>
+                <w:rFonts w:ascii="Arial" w:hAnsi="Arial" w:cs="Arial"/>
+                <w:kern w:val="0"/>
+                <w:szCs w:val="21"/>
+              </w:rPr>
+            </w:pPr>
+          </w:p>
+        </w:tc>
+        <w:tc>
+          <w:tcPr>
+            <w:tcW w:w="1701" w:type="dxa"/>
+            <w:shd w:val="clear" w:color="auto" w:fill="FFFFFF" w:themeFill="background1"/>
+            <w:hideMark/>
+          </w:tcPr>
+          <w:p>
+            <w:pPr>
+              <w:widowControl/>
+              <w:spacing w:line="240" w:lineRule="auto"/>
+              <w:jc w:val="right"/>
+              <w:rPr>
+                <w:rFonts w:ascii="Arial" w:hAnsi="Arial" w:cs="Arial"/>
+                <w:kern w:val="0"/>
+                <w:szCs w:val="21"/>
+              </w:rPr>
+            </w:pPr>
+          </w:p>
+        </w:tc>
+        <w:tc>
+          <w:tcPr>
+            <w:tcW w:w="1134" w:type="dxa"/>
+            <w:shd w:val="clear" w:color="auto" w:fill="C6D9F1" w:themeFill="text2" w:themeFillTint="33"/>
+            <w:hideMark/>
+          </w:tcPr>
+          <w:p>
+            <w:pPr>
+              <w:widowControl/>
+              <w:spacing w:line="240" w:lineRule="auto"/>
+              <w:jc w:val="right"/>
+              <w:rPr>
+                <w:rFonts w:ascii="Arial" w:hAnsi="Arial" w:cs="Arial"/>
+                <w:kern w:val="0"/>
+                <w:szCs w:val="21"/>
+              </w:rPr>
+            </w:pPr>
           </w:p>
         </w:tc>
         <w:tc>
@@ -4751,7 +5822,7 @@
             <v:stroke joinstyle="miter"/>
             <v:path gradientshapeok="t" o:connecttype="rect"/>
           </v:shapetype>
-          <v:shape id="_x0000_s2051" type="#_x0000_t202" style="position:absolute;left:0;text-align:left;margin-left:739.65pt;margin-top:46.5pt;width:280.3pt;height:532.65pt;z-index:251664384;mso-position-horizontal-relative:text;mso-position-vertical-relative:text" o:regroupid="1" stroked="f">
+          <v:shape id="_x0000_s2051" type="#_x0000_t202" style="position:absolute;left:0;text-align:left;margin-left:893.4pt;margin-top:46.5pt;width:280.3pt;height:532.65pt;z-index:251664384;mso-position-horizontal-relative:text;mso-position-vertical-relative:text" o:regroupid="1" stroked="f">
             <v:textbox style="mso-next-textbox:#_x0000_s2051">
               <w:txbxContent>
                 <w:p>
@@ -5652,71 +6723,10 @@
                     <w:adjustRightInd w:val="0"/>
                     <w:snapToGrid w:val="0"/>
                     <w:spacing w:before="0" w:beforeAutospacing="0" w:after="0" w:afterAutospacing="0" w:line="360" w:lineRule="exact"/>
-                  </w:pPr>
-                </w:p>
-              </w:txbxContent>
-            </v:textbox>
-          </v:shape>
-        </w:pict>
-      </w:r>
-      <w:r>
-        <w:rPr>
-          <w:noProof/>
-          <w:szCs w:val="21"/>
-        </w:rPr>
-        <w:pict>
-          <v:shape id="_x0000_s2050" type="#_x0000_t202" style="position:absolute;left:0;text-align:left;margin-left:-69.6pt;margin-top:1.5pt;width:782.25pt;height:32.25pt;z-index:251658240;mso-position-horizontal-relative:text;mso-position-vertical-relative:text" strokecolor="#4bacc6">
-            <v:textbox>
-              <w:txbxContent>
-                <w:p>
-                  <w:pPr>
                     <w:rPr>
-                      <w:rFonts w:ascii="Arial" w:hAnsi="Arial" w:cs="Arial"/>
-                      <w:color w:val="404040" w:themeColor="text1" w:themeTint="BF"/>
+                      <w:rFonts w:hint="eastAsia"/>
                     </w:rPr>
                   </w:pPr>
-                  <w:r>
-                    <w:rPr>
-                      <w:rFonts w:ascii="Arial" w:hAnsi="Arial" w:cs="Arial"/>
-                      <w:color w:val="404040" w:themeColor="text1" w:themeTint="BF"/>
-                    </w:rPr>
-                    <w:t>This table gives a consolidated Profit</w:t>
-                  </w:r>
-                  <w:r>
-                    <w:rPr>
-                      <w:rFonts w:ascii="Arial" w:hAnsi="Arial" w:cs="Arial" w:hint="eastAsia"/>
-                      <w:color w:val="404040" w:themeColor="text1" w:themeTint="BF"/>
-                    </w:rPr>
-                    <w:t xml:space="preserve"> </w:t>
-                  </w:r>
-                  <w:r>
-                    <w:rPr>
-                      <w:rFonts w:ascii="Arial" w:hAnsi="Arial" w:cs="Arial"/>
-                      <w:color w:val="404040" w:themeColor="text1" w:themeTint="BF"/>
-                    </w:rPr>
-                    <w:t>&amp;</w:t>
-                  </w:r>
-                  <w:r>
-                    <w:rPr>
-                      <w:rFonts w:ascii="Arial" w:hAnsi="Arial" w:cs="Arial" w:hint="eastAsia"/>
-                      <w:color w:val="404040" w:themeColor="text1" w:themeTint="BF"/>
-                    </w:rPr>
-                    <w:t xml:space="preserve"> </w:t>
-                  </w:r>
-                  <w:r>
-                    <w:rPr>
-                      <w:rFonts w:ascii="Arial" w:hAnsi="Arial" w:cs="Arial"/>
-                      <w:color w:val="404040" w:themeColor="text1" w:themeTint="BF"/>
-                    </w:rPr>
-                    <w:t>Loss statement by category in each channel.</w:t>
-                  </w:r>
-                  <w:r>
-                    <w:rPr>
-                      <w:rFonts w:ascii="Arial" w:hAnsi="Arial" w:cs="Arial"/>
-                      <w:color w:val="404040" w:themeColor="text1" w:themeTint="BF"/>
-                    </w:rPr>
-                    <w:t xml:space="preserve"> </w:t>
-                  </w:r>
                 </w:p>
               </w:txbxContent>
             </v:textbox>
@@ -5782,6 +6792,543 @@
     </w:p>
   </w:footnote>
 </w:footnotes>
+</file>
+
+<file path=word/numbering.xml><?xml version="1.0" encoding="utf-8"?>
+<w:numbering xmlns:ve="http://schemas.openxmlformats.org/markup-compatibility/2006" xmlns:o="urn:schemas-microsoft-com:office:office" xmlns:r="http://schemas.openxmlformats.org/officeDocument/2006/relationships" xmlns:m="http://schemas.openxmlformats.org/officeDocument/2006/math" xmlns:v="urn:schemas-microsoft-com:vml" xmlns:wp="http://schemas.openxmlformats.org/drawingml/2006/wordprocessingDrawing" xmlns:w10="urn:schemas-microsoft-com:office:word" xmlns:w="http://schemas.openxmlformats.org/wordprocessingml/2006/main" xmlns:wne="http://schemas.microsoft.com/office/word/2006/wordml">
+  <w:abstractNum w:abstractNumId="0">
+    <w:nsid w:val="140371E5"/>
+    <w:multiLevelType w:val="hybridMultilevel"/>
+    <w:tmpl w:val="1BD040E0"/>
+    <w:lvl w:ilvl="0" w:tplc="1786E014">
+      <w:start w:val="1"/>
+      <w:numFmt w:val="bullet"/>
+      <w:lvlText w:val="-"/>
+      <w:lvlJc w:val="left"/>
+      <w:pPr>
+        <w:ind w:left="720" w:hanging="360"/>
+      </w:pPr>
+      <w:rPr>
+        <w:rFonts w:ascii="Arial" w:eastAsiaTheme="minorEastAsia" w:hAnsi="Arial" w:cs="Arial" w:hint="default"/>
+      </w:rPr>
+    </w:lvl>
+    <w:lvl w:ilvl="1" w:tplc="08090003" w:tentative="1">
+      <w:start w:val="1"/>
+      <w:numFmt w:val="bullet"/>
+      <w:lvlText w:val="o"/>
+      <w:lvlJc w:val="left"/>
+      <w:pPr>
+        <w:ind w:left="1440" w:hanging="360"/>
+      </w:pPr>
+      <w:rPr>
+        <w:rFonts w:ascii="Courier New" w:hAnsi="Courier New" w:cs="Courier New" w:hint="default"/>
+      </w:rPr>
+    </w:lvl>
+    <w:lvl w:ilvl="2" w:tplc="08090005" w:tentative="1">
+      <w:start w:val="1"/>
+      <w:numFmt w:val="bullet"/>
+      <w:lvlText w:val=""/>
+      <w:lvlJc w:val="left"/>
+      <w:pPr>
+        <w:ind w:left="2160" w:hanging="360"/>
+      </w:pPr>
+      <w:rPr>
+        <w:rFonts w:ascii="Wingdings" w:hAnsi="Wingdings" w:hint="default"/>
+      </w:rPr>
+    </w:lvl>
+    <w:lvl w:ilvl="3" w:tplc="08090001" w:tentative="1">
+      <w:start w:val="1"/>
+      <w:numFmt w:val="bullet"/>
+      <w:lvlText w:val=""/>
+      <w:lvlJc w:val="left"/>
+      <w:pPr>
+        <w:ind w:left="2880" w:hanging="360"/>
+      </w:pPr>
+      <w:rPr>
+        <w:rFonts w:ascii="Symbol" w:hAnsi="Symbol" w:hint="default"/>
+      </w:rPr>
+    </w:lvl>
+    <w:lvl w:ilvl="4" w:tplc="08090003" w:tentative="1">
+      <w:start w:val="1"/>
+      <w:numFmt w:val="bullet"/>
+      <w:lvlText w:val="o"/>
+      <w:lvlJc w:val="left"/>
+      <w:pPr>
+        <w:ind w:left="3600" w:hanging="360"/>
+      </w:pPr>
+      <w:rPr>
+        <w:rFonts w:ascii="Courier New" w:hAnsi="Courier New" w:cs="Courier New" w:hint="default"/>
+      </w:rPr>
+    </w:lvl>
+    <w:lvl w:ilvl="5" w:tplc="08090005" w:tentative="1">
+      <w:start w:val="1"/>
+      <w:numFmt w:val="bullet"/>
+      <w:lvlText w:val=""/>
+      <w:lvlJc w:val="left"/>
+      <w:pPr>
+        <w:ind w:left="4320" w:hanging="360"/>
+      </w:pPr>
+      <w:rPr>
+        <w:rFonts w:ascii="Wingdings" w:hAnsi="Wingdings" w:hint="default"/>
+      </w:rPr>
+    </w:lvl>
+    <w:lvl w:ilvl="6" w:tplc="08090001" w:tentative="1">
+      <w:start w:val="1"/>
+      <w:numFmt w:val="bullet"/>
+      <w:lvlText w:val=""/>
+      <w:lvlJc w:val="left"/>
+      <w:pPr>
+        <w:ind w:left="5040" w:hanging="360"/>
+      </w:pPr>
+      <w:rPr>
+        <w:rFonts w:ascii="Symbol" w:hAnsi="Symbol" w:hint="default"/>
+      </w:rPr>
+    </w:lvl>
+    <w:lvl w:ilvl="7" w:tplc="08090003" w:tentative="1">
+      <w:start w:val="1"/>
+      <w:numFmt w:val="bullet"/>
+      <w:lvlText w:val="o"/>
+      <w:lvlJc w:val="left"/>
+      <w:pPr>
+        <w:ind w:left="5760" w:hanging="360"/>
+      </w:pPr>
+      <w:rPr>
+        <w:rFonts w:ascii="Courier New" w:hAnsi="Courier New" w:cs="Courier New" w:hint="default"/>
+      </w:rPr>
+    </w:lvl>
+    <w:lvl w:ilvl="8" w:tplc="08090005" w:tentative="1">
+      <w:start w:val="1"/>
+      <w:numFmt w:val="bullet"/>
+      <w:lvlText w:val=""/>
+      <w:lvlJc w:val="left"/>
+      <w:pPr>
+        <w:ind w:left="6480" w:hanging="360"/>
+      </w:pPr>
+      <w:rPr>
+        <w:rFonts w:ascii="Wingdings" w:hAnsi="Wingdings" w:hint="default"/>
+      </w:rPr>
+    </w:lvl>
+  </w:abstractNum>
+  <w:abstractNum w:abstractNumId="1">
+    <w:nsid w:val="20480FF2"/>
+    <w:multiLevelType w:val="hybridMultilevel"/>
+    <w:tmpl w:val="9CD28DC8"/>
+    <w:lvl w:ilvl="0" w:tplc="5176AEBA">
+      <w:start w:val="1"/>
+      <w:numFmt w:val="decimal"/>
+      <w:lvlText w:val="(%1)"/>
+      <w:lvlJc w:val="left"/>
+      <w:pPr>
+        <w:ind w:left="975" w:hanging="360"/>
+      </w:pPr>
+      <w:rPr>
+        <w:rFonts w:hint="default"/>
+      </w:rPr>
+    </w:lvl>
+    <w:lvl w:ilvl="1" w:tplc="08090019" w:tentative="1">
+      <w:start w:val="1"/>
+      <w:numFmt w:val="lowerLetter"/>
+      <w:lvlText w:val="%2."/>
+      <w:lvlJc w:val="left"/>
+      <w:pPr>
+        <w:ind w:left="1695" w:hanging="360"/>
+      </w:pPr>
+    </w:lvl>
+    <w:lvl w:ilvl="2" w:tplc="0809001B" w:tentative="1">
+      <w:start w:val="1"/>
+      <w:numFmt w:val="lowerRoman"/>
+      <w:lvlText w:val="%3."/>
+      <w:lvlJc w:val="right"/>
+      <w:pPr>
+        <w:ind w:left="2415" w:hanging="180"/>
+      </w:pPr>
+    </w:lvl>
+    <w:lvl w:ilvl="3" w:tplc="0809000F" w:tentative="1">
+      <w:start w:val="1"/>
+      <w:numFmt w:val="decimal"/>
+      <w:lvlText w:val="%4."/>
+      <w:lvlJc w:val="left"/>
+      <w:pPr>
+        <w:ind w:left="3135" w:hanging="360"/>
+      </w:pPr>
+    </w:lvl>
+    <w:lvl w:ilvl="4" w:tplc="08090019" w:tentative="1">
+      <w:start w:val="1"/>
+      <w:numFmt w:val="lowerLetter"/>
+      <w:lvlText w:val="%5."/>
+      <w:lvlJc w:val="left"/>
+      <w:pPr>
+        <w:ind w:left="3855" w:hanging="360"/>
+      </w:pPr>
+    </w:lvl>
+    <w:lvl w:ilvl="5" w:tplc="0809001B" w:tentative="1">
+      <w:start w:val="1"/>
+      <w:numFmt w:val="lowerRoman"/>
+      <w:lvlText w:val="%6."/>
+      <w:lvlJc w:val="right"/>
+      <w:pPr>
+        <w:ind w:left="4575" w:hanging="180"/>
+      </w:pPr>
+    </w:lvl>
+    <w:lvl w:ilvl="6" w:tplc="0809000F" w:tentative="1">
+      <w:start w:val="1"/>
+      <w:numFmt w:val="decimal"/>
+      <w:lvlText w:val="%7."/>
+      <w:lvlJc w:val="left"/>
+      <w:pPr>
+        <w:ind w:left="5295" w:hanging="360"/>
+      </w:pPr>
+    </w:lvl>
+    <w:lvl w:ilvl="7" w:tplc="08090019" w:tentative="1">
+      <w:start w:val="1"/>
+      <w:numFmt w:val="lowerLetter"/>
+      <w:lvlText w:val="%8."/>
+      <w:lvlJc w:val="left"/>
+      <w:pPr>
+        <w:ind w:left="6015" w:hanging="360"/>
+      </w:pPr>
+    </w:lvl>
+    <w:lvl w:ilvl="8" w:tplc="0809001B" w:tentative="1">
+      <w:start w:val="1"/>
+      <w:numFmt w:val="lowerRoman"/>
+      <w:lvlText w:val="%9."/>
+      <w:lvlJc w:val="right"/>
+      <w:pPr>
+        <w:ind w:left="6735" w:hanging="180"/>
+      </w:pPr>
+    </w:lvl>
+  </w:abstractNum>
+  <w:abstractNum w:abstractNumId="2">
+    <w:nsid w:val="332E28BD"/>
+    <w:multiLevelType w:val="hybridMultilevel"/>
+    <w:tmpl w:val="CC928308"/>
+    <w:lvl w:ilvl="0" w:tplc="25965D54">
+      <w:start w:val="1"/>
+      <w:numFmt w:val="bullet"/>
+      <w:lvlText w:val="-"/>
+      <w:lvlJc w:val="left"/>
+      <w:pPr>
+        <w:ind w:left="720" w:hanging="360"/>
+      </w:pPr>
+      <w:rPr>
+        <w:rFonts w:ascii="Arial" w:eastAsiaTheme="minorEastAsia" w:hAnsi="Arial" w:cs="Arial" w:hint="default"/>
+      </w:rPr>
+    </w:lvl>
+    <w:lvl w:ilvl="1" w:tplc="08090003" w:tentative="1">
+      <w:start w:val="1"/>
+      <w:numFmt w:val="bullet"/>
+      <w:lvlText w:val="o"/>
+      <w:lvlJc w:val="left"/>
+      <w:pPr>
+        <w:ind w:left="1440" w:hanging="360"/>
+      </w:pPr>
+      <w:rPr>
+        <w:rFonts w:ascii="Courier New" w:hAnsi="Courier New" w:cs="Courier New" w:hint="default"/>
+      </w:rPr>
+    </w:lvl>
+    <w:lvl w:ilvl="2" w:tplc="08090005" w:tentative="1">
+      <w:start w:val="1"/>
+      <w:numFmt w:val="bullet"/>
+      <w:lvlText w:val=""/>
+      <w:lvlJc w:val="left"/>
+      <w:pPr>
+        <w:ind w:left="2160" w:hanging="360"/>
+      </w:pPr>
+      <w:rPr>
+        <w:rFonts w:ascii="Wingdings" w:hAnsi="Wingdings" w:hint="default"/>
+      </w:rPr>
+    </w:lvl>
+    <w:lvl w:ilvl="3" w:tplc="08090001" w:tentative="1">
+      <w:start w:val="1"/>
+      <w:numFmt w:val="bullet"/>
+      <w:lvlText w:val=""/>
+      <w:lvlJc w:val="left"/>
+      <w:pPr>
+        <w:ind w:left="2880" w:hanging="360"/>
+      </w:pPr>
+      <w:rPr>
+        <w:rFonts w:ascii="Symbol" w:hAnsi="Symbol" w:hint="default"/>
+      </w:rPr>
+    </w:lvl>
+    <w:lvl w:ilvl="4" w:tplc="08090003" w:tentative="1">
+      <w:start w:val="1"/>
+      <w:numFmt w:val="bullet"/>
+      <w:lvlText w:val="o"/>
+      <w:lvlJc w:val="left"/>
+      <w:pPr>
+        <w:ind w:left="3600" w:hanging="360"/>
+      </w:pPr>
+      <w:rPr>
+        <w:rFonts w:ascii="Courier New" w:hAnsi="Courier New" w:cs="Courier New" w:hint="default"/>
+      </w:rPr>
+    </w:lvl>
+    <w:lvl w:ilvl="5" w:tplc="08090005" w:tentative="1">
+      <w:start w:val="1"/>
+      <w:numFmt w:val="bullet"/>
+      <w:lvlText w:val=""/>
+      <w:lvlJc w:val="left"/>
+      <w:pPr>
+        <w:ind w:left="4320" w:hanging="360"/>
+      </w:pPr>
+      <w:rPr>
+        <w:rFonts w:ascii="Wingdings" w:hAnsi="Wingdings" w:hint="default"/>
+      </w:rPr>
+    </w:lvl>
+    <w:lvl w:ilvl="6" w:tplc="08090001" w:tentative="1">
+      <w:start w:val="1"/>
+      <w:numFmt w:val="bullet"/>
+      <w:lvlText w:val=""/>
+      <w:lvlJc w:val="left"/>
+      <w:pPr>
+        <w:ind w:left="5040" w:hanging="360"/>
+      </w:pPr>
+      <w:rPr>
+        <w:rFonts w:ascii="Symbol" w:hAnsi="Symbol" w:hint="default"/>
+      </w:rPr>
+    </w:lvl>
+    <w:lvl w:ilvl="7" w:tplc="08090003" w:tentative="1">
+      <w:start w:val="1"/>
+      <w:numFmt w:val="bullet"/>
+      <w:lvlText w:val="o"/>
+      <w:lvlJc w:val="left"/>
+      <w:pPr>
+        <w:ind w:left="5760" w:hanging="360"/>
+      </w:pPr>
+      <w:rPr>
+        <w:rFonts w:ascii="Courier New" w:hAnsi="Courier New" w:cs="Courier New" w:hint="default"/>
+      </w:rPr>
+    </w:lvl>
+    <w:lvl w:ilvl="8" w:tplc="08090005" w:tentative="1">
+      <w:start w:val="1"/>
+      <w:numFmt w:val="bullet"/>
+      <w:lvlText w:val=""/>
+      <w:lvlJc w:val="left"/>
+      <w:pPr>
+        <w:ind w:left="6480" w:hanging="360"/>
+      </w:pPr>
+      <w:rPr>
+        <w:rFonts w:ascii="Wingdings" w:hAnsi="Wingdings" w:hint="default"/>
+      </w:rPr>
+    </w:lvl>
+  </w:abstractNum>
+  <w:abstractNum w:abstractNumId="3">
+    <w:nsid w:val="38EF7064"/>
+    <w:multiLevelType w:val="hybridMultilevel"/>
+    <w:tmpl w:val="D6ECC92E"/>
+    <w:lvl w:ilvl="0" w:tplc="C09A5C28">
+      <w:start w:val="1"/>
+      <w:numFmt w:val="decimal"/>
+      <w:lvlText w:val="(%1)"/>
+      <w:lvlJc w:val="left"/>
+      <w:pPr>
+        <w:ind w:left="975" w:hanging="360"/>
+      </w:pPr>
+      <w:rPr>
+        <w:rFonts w:hint="default"/>
+      </w:rPr>
+    </w:lvl>
+    <w:lvl w:ilvl="1" w:tplc="08090019" w:tentative="1">
+      <w:start w:val="1"/>
+      <w:numFmt w:val="lowerLetter"/>
+      <w:lvlText w:val="%2."/>
+      <w:lvlJc w:val="left"/>
+      <w:pPr>
+        <w:ind w:left="1695" w:hanging="360"/>
+      </w:pPr>
+    </w:lvl>
+    <w:lvl w:ilvl="2" w:tplc="0809001B" w:tentative="1">
+      <w:start w:val="1"/>
+      <w:numFmt w:val="lowerRoman"/>
+      <w:lvlText w:val="%3."/>
+      <w:lvlJc w:val="right"/>
+      <w:pPr>
+        <w:ind w:left="2415" w:hanging="180"/>
+      </w:pPr>
+    </w:lvl>
+    <w:lvl w:ilvl="3" w:tplc="0809000F" w:tentative="1">
+      <w:start w:val="1"/>
+      <w:numFmt w:val="decimal"/>
+      <w:lvlText w:val="%4."/>
+      <w:lvlJc w:val="left"/>
+      <w:pPr>
+        <w:ind w:left="3135" w:hanging="360"/>
+      </w:pPr>
+    </w:lvl>
+    <w:lvl w:ilvl="4" w:tplc="08090019" w:tentative="1">
+      <w:start w:val="1"/>
+      <w:numFmt w:val="lowerLetter"/>
+      <w:lvlText w:val="%5."/>
+      <w:lvlJc w:val="left"/>
+      <w:pPr>
+        <w:ind w:left="3855" w:hanging="360"/>
+      </w:pPr>
+    </w:lvl>
+    <w:lvl w:ilvl="5" w:tplc="0809001B" w:tentative="1">
+      <w:start w:val="1"/>
+      <w:numFmt w:val="lowerRoman"/>
+      <w:lvlText w:val="%6."/>
+      <w:lvlJc w:val="right"/>
+      <w:pPr>
+        <w:ind w:left="4575" w:hanging="180"/>
+      </w:pPr>
+    </w:lvl>
+    <w:lvl w:ilvl="6" w:tplc="0809000F" w:tentative="1">
+      <w:start w:val="1"/>
+      <w:numFmt w:val="decimal"/>
+      <w:lvlText w:val="%7."/>
+      <w:lvlJc w:val="left"/>
+      <w:pPr>
+        <w:ind w:left="5295" w:hanging="360"/>
+      </w:pPr>
+    </w:lvl>
+    <w:lvl w:ilvl="7" w:tplc="08090019" w:tentative="1">
+      <w:start w:val="1"/>
+      <w:numFmt w:val="lowerLetter"/>
+      <w:lvlText w:val="%8."/>
+      <w:lvlJc w:val="left"/>
+      <w:pPr>
+        <w:ind w:left="6015" w:hanging="360"/>
+      </w:pPr>
+    </w:lvl>
+    <w:lvl w:ilvl="8" w:tplc="0809001B" w:tentative="1">
+      <w:start w:val="1"/>
+      <w:numFmt w:val="lowerRoman"/>
+      <w:lvlText w:val="%9."/>
+      <w:lvlJc w:val="right"/>
+      <w:pPr>
+        <w:ind w:left="6735" w:hanging="180"/>
+      </w:pPr>
+    </w:lvl>
+  </w:abstractNum>
+  <w:abstractNum w:abstractNumId="4">
+    <w:nsid w:val="4A851687"/>
+    <w:multiLevelType w:val="hybridMultilevel"/>
+    <w:tmpl w:val="4C92FCBC"/>
+    <w:lvl w:ilvl="0" w:tplc="118A4834">
+      <w:start w:val="1"/>
+      <w:numFmt w:val="bullet"/>
+      <w:lvlText w:val="-"/>
+      <w:lvlJc w:val="left"/>
+      <w:pPr>
+        <w:ind w:left="720" w:hanging="360"/>
+      </w:pPr>
+      <w:rPr>
+        <w:rFonts w:ascii="Arial" w:eastAsiaTheme="minorEastAsia" w:hAnsi="Arial" w:cs="Arial" w:hint="default"/>
+      </w:rPr>
+    </w:lvl>
+    <w:lvl w:ilvl="1" w:tplc="08090003" w:tentative="1">
+      <w:start w:val="1"/>
+      <w:numFmt w:val="bullet"/>
+      <w:lvlText w:val="o"/>
+      <w:lvlJc w:val="left"/>
+      <w:pPr>
+        <w:ind w:left="1440" w:hanging="360"/>
+      </w:pPr>
+      <w:rPr>
+        <w:rFonts w:ascii="Courier New" w:hAnsi="Courier New" w:cs="Courier New" w:hint="default"/>
+      </w:rPr>
+    </w:lvl>
+    <w:lvl w:ilvl="2" w:tplc="08090005" w:tentative="1">
+      <w:start w:val="1"/>
+      <w:numFmt w:val="bullet"/>
+      <w:lvlText w:val=""/>
+      <w:lvlJc w:val="left"/>
+      <w:pPr>
+        <w:ind w:left="2160" w:hanging="360"/>
+      </w:pPr>
+      <w:rPr>
+        <w:rFonts w:ascii="Wingdings" w:hAnsi="Wingdings" w:hint="default"/>
+      </w:rPr>
+    </w:lvl>
+    <w:lvl w:ilvl="3" w:tplc="08090001" w:tentative="1">
+      <w:start w:val="1"/>
+      <w:numFmt w:val="bullet"/>
+      <w:lvlText w:val=""/>
+      <w:lvlJc w:val="left"/>
+      <w:pPr>
+        <w:ind w:left="2880" w:hanging="360"/>
+      </w:pPr>
+      <w:rPr>
+        <w:rFonts w:ascii="Symbol" w:hAnsi="Symbol" w:hint="default"/>
+      </w:rPr>
+    </w:lvl>
+    <w:lvl w:ilvl="4" w:tplc="08090003" w:tentative="1">
+      <w:start w:val="1"/>
+      <w:numFmt w:val="bullet"/>
+      <w:lvlText w:val="o"/>
+      <w:lvlJc w:val="left"/>
+      <w:pPr>
+        <w:ind w:left="3600" w:hanging="360"/>
+      </w:pPr>
+      <w:rPr>
+        <w:rFonts w:ascii="Courier New" w:hAnsi="Courier New" w:cs="Courier New" w:hint="default"/>
+      </w:rPr>
+    </w:lvl>
+    <w:lvl w:ilvl="5" w:tplc="08090005" w:tentative="1">
+      <w:start w:val="1"/>
+      <w:numFmt w:val="bullet"/>
+      <w:lvlText w:val=""/>
+      <w:lvlJc w:val="left"/>
+      <w:pPr>
+        <w:ind w:left="4320" w:hanging="360"/>
+      </w:pPr>
+      <w:rPr>
+        <w:rFonts w:ascii="Wingdings" w:hAnsi="Wingdings" w:hint="default"/>
+      </w:rPr>
+    </w:lvl>
+    <w:lvl w:ilvl="6" w:tplc="08090001" w:tentative="1">
+      <w:start w:val="1"/>
+      <w:numFmt w:val="bullet"/>
+      <w:lvlText w:val=""/>
+      <w:lvlJc w:val="left"/>
+      <w:pPr>
+        <w:ind w:left="5040" w:hanging="360"/>
+      </w:pPr>
+      <w:rPr>
+        <w:rFonts w:ascii="Symbol" w:hAnsi="Symbol" w:hint="default"/>
+      </w:rPr>
+    </w:lvl>
+    <w:lvl w:ilvl="7" w:tplc="08090003" w:tentative="1">
+      <w:start w:val="1"/>
+      <w:numFmt w:val="bullet"/>
+      <w:lvlText w:val="o"/>
+      <w:lvlJc w:val="left"/>
+      <w:pPr>
+        <w:ind w:left="5760" w:hanging="360"/>
+      </w:pPr>
+      <w:rPr>
+        <w:rFonts w:ascii="Courier New" w:hAnsi="Courier New" w:cs="Courier New" w:hint="default"/>
+      </w:rPr>
+    </w:lvl>
+    <w:lvl w:ilvl="8" w:tplc="08090005" w:tentative="1">
+      <w:start w:val="1"/>
+      <w:numFmt w:val="bullet"/>
+      <w:lvlText w:val=""/>
+      <w:lvlJc w:val="left"/>
+      <w:pPr>
+        <w:ind w:left="6480" w:hanging="360"/>
+      </w:pPr>
+      <w:rPr>
+        <w:rFonts w:ascii="Wingdings" w:hAnsi="Wingdings" w:hint="default"/>
+      </w:rPr>
+    </w:lvl>
+  </w:abstractNum>
+  <w:num w:numId="1">
+    <w:abstractNumId w:val="1"/>
+  </w:num>
+  <w:num w:numId="2">
+    <w:abstractNumId w:val="2"/>
+  </w:num>
+  <w:num w:numId="3">
+    <w:abstractNumId w:val="0"/>
+  </w:num>
+  <w:num w:numId="4">
+    <w:abstractNumId w:val="4"/>
+  </w:num>
+  <w:num w:numId="5">
+    <w:abstractNumId w:val="3"/>
+  </w:num>
+</w:numbering>
 </file>
 
 <file path=word/styles.xml><?xml version="1.0" encoding="utf-8"?>

</xml_diff>